<commit_message>
Updating Manual.docx Autoloader carrys more things
</commit_message>
<xml_diff>
--- a/Enhanced-Development/Manual.docx
+++ b/Enhanced-Development/Manual.docx
@@ -2084,7 +2084,16 @@
         </w:numPr>
       </w:pPr>
       <w:r>
-        <w:t>Extract the .zip file somewhere temporarily (desktop works)</w:t>
+        <w:t xml:space="preserve">Extract the .zip file somewhere temporarily (desktop </w:t>
+      </w:r>
+      <w:r>
+        <w:t xml:space="preserve">or download folder </w:t>
+      </w:r>
+      <w:r>
+        <w:t>work)</w:t>
+      </w:r>
+      <w:r>
+        <w:t>.</w:t>
       </w:r>
     </w:p>
     <w:p>
@@ -2237,7 +2246,7 @@
         <w:t xml:space="preserve"> </w:t>
       </w:r>
       <w:r>
-        <w:t>at the end of</w:t>
+        <w:t>of</w:t>
       </w:r>
       <w:r>
         <w:t xml:space="preserve"> this document.</w:t>
@@ -2397,20 +2406,36 @@
     </w:p>
     <w:p>
       <w:pPr>
-        <w:rPr>
-          <w:rStyle w:val="Strong"/>
-          <w:rFonts w:ascii="Times New Roman" w:eastAsiaTheme="majorEastAsia" w:hAnsi="Times New Roman" w:cs="Times New Roman"/>
-          <w:sz w:val="24"/>
-          <w:szCs w:val="24"/>
-          <w:lang w:eastAsia="en-AU"/>
-        </w:rPr>
+        <w:pStyle w:val="NormalWeb"/>
       </w:pPr>
       <w:r>
         <w:rPr>
           <w:rStyle w:val="Strong"/>
           <w:rFonts w:eastAsiaTheme="majorEastAsia"/>
         </w:rPr>
-        <w:br w:type="page"/>
+        <w:t>Q:</w:t>
+      </w:r>
+      <w:r>
+        <w:t xml:space="preserve"> </w:t>
+      </w:r>
+      <w:r>
+        <w:t>Something</w:t>
+      </w:r>
+      <w:r>
+        <w:t xml:space="preserve"> is not working right, or I am getting errors like "Could not find a type named </w:t>
+      </w:r>
+      <w:proofErr w:type="spellStart"/>
+      <w:r>
+        <w:t>Enhanced_Defence</w:t>
+      </w:r>
+      <w:proofErr w:type="spellEnd"/>
+      <w:proofErr w:type="gramStart"/>
+      <w:r>
+        <w:t>.#</w:t>
+      </w:r>
+      <w:proofErr w:type="gramEnd"/>
+      <w:r>
+        <w:t>##" or when I construct a building it just disappears. Really if anything else is not working it is usually best to check this first.</w:t>
       </w:r>
     </w:p>
     <w:p>
@@ -2422,41 +2447,6 @@
           <w:rStyle w:val="Strong"/>
           <w:rFonts w:eastAsiaTheme="majorEastAsia"/>
         </w:rPr>
-        <w:lastRenderedPageBreak/>
-        <w:t>Q:</w:t>
-      </w:r>
-      <w:r>
-        <w:t xml:space="preserve"> </w:t>
-      </w:r>
-      <w:r>
-        <w:t>Something</w:t>
-      </w:r>
-      <w:r>
-        <w:t xml:space="preserve"> is not working right, or I am getting errors like "Could not find a type named </w:t>
-      </w:r>
-      <w:proofErr w:type="spellStart"/>
-      <w:r>
-        <w:t>Enhanced_Defence</w:t>
-      </w:r>
-      <w:proofErr w:type="spellEnd"/>
-      <w:proofErr w:type="gramStart"/>
-      <w:r>
-        <w:t>.#</w:t>
-      </w:r>
-      <w:proofErr w:type="gramEnd"/>
-      <w:r>
-        <w:t>##" or when I construct a building it just disappears. Really if anything else is not working it is usually best to check this first.</w:t>
-      </w:r>
-    </w:p>
-    <w:p>
-      <w:pPr>
-        <w:pStyle w:val="NormalWeb"/>
-      </w:pPr>
-      <w:r>
-        <w:rPr>
-          <w:rStyle w:val="Strong"/>
-          <w:rFonts w:eastAsiaTheme="majorEastAsia"/>
-        </w:rPr>
         <w:t>A1:</w:t>
       </w:r>
       <w:r>
@@ -2495,8 +2485,8 @@
         </w:rPr>
         <w:drawing>
           <wp:inline distT="0" distB="0" distL="0" distR="0">
-            <wp:extent cx="2656511" cy="5862918"/>
-            <wp:effectExtent l="0" t="0" r="0" b="5080"/>
+            <wp:extent cx="1988727" cy="4389120"/>
+            <wp:effectExtent l="0" t="0" r="0" b="0"/>
             <wp:docPr id="1" name="Picture 1" descr="ModList"/>
             <wp:cNvGraphicFramePr>
               <a:graphicFrameLocks xmlns:a="http://schemas.openxmlformats.org/drawingml/2006/main" noChangeAspect="1"/>
@@ -2526,7 +2516,7 @@
                   <pic:spPr bwMode="auto">
                     <a:xfrm>
                       <a:off x="0" y="0"/>
-                      <a:ext cx="2657225" cy="5864494"/>
+                      <a:ext cx="1990214" cy="4392403"/>
                     </a:xfrm>
                     <a:prstGeom prst="rect">
                       <a:avLst/>
@@ -2547,11 +2537,6 @@
       <w:pPr>
         <w:pStyle w:val="NormalWeb"/>
       </w:pPr>
-    </w:p>
-    <w:p>
-      <w:pPr>
-        <w:pStyle w:val="NormalWeb"/>
-      </w:pPr>
       <w:r>
         <w:rPr>
           <w:rStyle w:val="Strong"/>
@@ -2731,20 +2716,19 @@
         <w:t>A:</w:t>
       </w:r>
       <w:r>
-        <w:t xml:space="preserve"> Your best bet is to log an issue on </w:t>
-      </w:r>
-      <w:hyperlink r:id="rId12" w:history="1">
-        <w:proofErr w:type="spellStart"/>
-        <w:r>
-          <w:rPr>
-            <w:rStyle w:val="Hyperlink"/>
-          </w:rPr>
-          <w:t>Github</w:t>
-        </w:r>
-        <w:proofErr w:type="spellEnd"/>
-      </w:hyperlink>
-      <w:r>
-        <w:t>, you can also post on the forum thread, but logging an issue is helpful to avoid it getting buried with other responses.</w:t>
+        <w:t xml:space="preserve"> Your best bet is to </w:t>
+      </w:r>
+      <w:r>
+        <w:t xml:space="preserve">post </w:t>
+      </w:r>
+      <w:r>
+        <w:t>on the forum thread</w:t>
+      </w:r>
+      <w:r>
+        <w:t xml:space="preserve"> describing in detail what your issue is</w:t>
+      </w:r>
+      <w:r>
+        <w:t>.</w:t>
       </w:r>
     </w:p>
     <w:p>
@@ -2941,7 +2925,7 @@
                     </pic:cNvPicPr>
                   </pic:nvPicPr>
                   <pic:blipFill>
-                    <a:blip r:embed="rId13">
+                    <a:blip r:embed="rId12">
                       <a:extLst>
                         <a:ext uri="{28A0092B-C50C-407E-A947-70E740481C1C}">
                           <a14:useLocalDpi xmlns:a14="http://schemas.microsoft.com/office/drawing/2010/main" val="0"/>
@@ -2975,6 +2959,29 @@
     </w:p>
     <w:p>
       <w:pPr>
+        <w:pStyle w:val="Heading2"/>
+        <w:rPr>
+          <w:rFonts w:eastAsia="Times New Roman"/>
+          <w:lang w:eastAsia="en-AU"/>
+        </w:rPr>
+      </w:pPr>
+      <w:r>
+        <w:rPr>
+          <w:rFonts w:eastAsia="Times New Roman"/>
+          <w:lang w:eastAsia="en-AU"/>
+        </w:rPr>
+        <w:t>D</w:t>
+      </w:r>
+      <w:r>
+        <w:rPr>
+          <w:rFonts w:eastAsia="Times New Roman"/>
+          <w:lang w:eastAsia="en-AU"/>
+        </w:rPr>
+        <w:t>escription</w:t>
+      </w:r>
+    </w:p>
+    <w:p>
+      <w:pPr>
         <w:spacing w:before="100" w:beforeAutospacing="1" w:after="100" w:afterAutospacing="1" w:line="240" w:lineRule="auto"/>
         <w:rPr>
           <w:rFonts w:ascii="Times New Roman" w:eastAsia="Times New Roman" w:hAnsi="Times New Roman" w:cs="Times New Roman"/>
@@ -2983,17 +2990,33 @@
           <w:lang w:eastAsia="en-AU"/>
         </w:rPr>
       </w:pPr>
-      <w:proofErr w:type="gramStart"/>
-      <w:r>
-        <w:rPr>
-          <w:rFonts w:ascii="Times New Roman" w:eastAsia="Times New Roman" w:hAnsi="Times New Roman" w:cs="Times New Roman"/>
-          <w:sz w:val="24"/>
-          <w:szCs w:val="24"/>
-          <w:lang w:eastAsia="en-AU"/>
-        </w:rPr>
-        <w:t>Adds an Autoloader that can be used to supply things to some of the buildings in this mod.</w:t>
-      </w:r>
-      <w:proofErr w:type="gramEnd"/>
+      <w:r>
+        <w:rPr>
+          <w:rFonts w:ascii="Times New Roman" w:eastAsia="Times New Roman" w:hAnsi="Times New Roman" w:cs="Times New Roman"/>
+          <w:sz w:val="24"/>
+          <w:szCs w:val="24"/>
+          <w:lang w:eastAsia="en-AU"/>
+        </w:rPr>
+        <w:t>This module a</w:t>
+      </w:r>
+      <w:r>
+        <w:rPr>
+          <w:rFonts w:ascii="Times New Roman" w:eastAsia="Times New Roman" w:hAnsi="Times New Roman" w:cs="Times New Roman"/>
+          <w:sz w:val="24"/>
+          <w:szCs w:val="24"/>
+          <w:lang w:eastAsia="en-AU"/>
+        </w:rPr>
+        <w:t>dds an Autoloader that can be used to supply things to some of the buildings in this mod.</w:t>
+      </w:r>
+      <w:r>
+        <w:rPr>
+          <w:rFonts w:ascii="Times New Roman" w:eastAsia="Times New Roman" w:hAnsi="Times New Roman" w:cs="Times New Roman"/>
+          <w:sz w:val="24"/>
+          <w:szCs w:val="24"/>
+          <w:lang w:eastAsia="en-AU"/>
+        </w:rPr>
+        <w:t xml:space="preserve"> If abuilding requires it, then this module will be listed as a requirement.</w:t>
+      </w:r>
       <w:r>
         <w:rPr>
           <w:rFonts w:ascii="Times New Roman" w:eastAsia="Times New Roman" w:hAnsi="Times New Roman" w:cs="Times New Roman"/>
@@ -3002,855 +3025,95 @@
           <w:lang w:eastAsia="en-AU"/>
         </w:rPr>
         <w:br/>
-        <w:t xml:space="preserve">This is functionally identical to a Hopper in the base game, but is helpful for comparability to avoid having to edit the stock Hopper. </w:t>
-      </w:r>
-    </w:p>
-    <w:p>
-      <w:pPr>
-        <w:pStyle w:val="Heading2"/>
-      </w:pPr>
-      <w:bookmarkStart w:id="5" w:name="_Toc427996375"/>
-      <w:r>
-        <w:t>How to change Turrets</w:t>
-      </w:r>
-      <w:bookmarkEnd w:id="5"/>
-    </w:p>
-    <w:p>
-      <w:pPr>
-        <w:spacing w:before="100" w:beforeAutospacing="1" w:after="100" w:afterAutospacing="1" w:line="240" w:lineRule="auto"/>
-        <w:rPr>
-          <w:rFonts w:ascii="Times New Roman" w:eastAsia="Times New Roman" w:hAnsi="Times New Roman" w:cs="Times New Roman"/>
-          <w:sz w:val="24"/>
-          <w:szCs w:val="24"/>
-          <w:lang w:eastAsia="en-AU"/>
-        </w:rPr>
-      </w:pPr>
-      <w:r>
-        <w:rPr>
-          <w:rFonts w:ascii="Times New Roman" w:eastAsia="Times New Roman" w:hAnsi="Times New Roman" w:cs="Times New Roman"/>
-          <w:sz w:val="24"/>
-          <w:szCs w:val="24"/>
-          <w:lang w:eastAsia="en-AU"/>
-        </w:rPr>
-        <w:t xml:space="preserve">One of the main uses of this is to supply ammunition to </w:t>
-      </w:r>
-      <w:proofErr w:type="gramStart"/>
-      <w:r>
-        <w:rPr>
-          <w:rFonts w:ascii="Times New Roman" w:eastAsia="Times New Roman" w:hAnsi="Times New Roman" w:cs="Times New Roman"/>
-          <w:sz w:val="24"/>
-          <w:szCs w:val="24"/>
-          <w:lang w:eastAsia="en-AU"/>
-        </w:rPr>
-        <w:t>turrets,</w:t>
-      </w:r>
-      <w:proofErr w:type="gramEnd"/>
-      <w:r>
-        <w:rPr>
-          <w:rFonts w:ascii="Times New Roman" w:eastAsia="Times New Roman" w:hAnsi="Times New Roman" w:cs="Times New Roman"/>
-          <w:sz w:val="24"/>
-          <w:szCs w:val="24"/>
-          <w:lang w:eastAsia="en-AU"/>
-        </w:rPr>
-        <w:t xml:space="preserve"> this is a list of the changes that need to be made to convert a turret to using this system.</w:t>
-      </w:r>
-    </w:p>
-    <w:p>
-      <w:pPr>
-        <w:tabs>
-          <w:tab w:val="left" w:pos="916"/>
-          <w:tab w:val="left" w:pos="1832"/>
-          <w:tab w:val="left" w:pos="2748"/>
-          <w:tab w:val="left" w:pos="3664"/>
-          <w:tab w:val="left" w:pos="4580"/>
-          <w:tab w:val="left" w:pos="5496"/>
-          <w:tab w:val="left" w:pos="6412"/>
-          <w:tab w:val="left" w:pos="7328"/>
-          <w:tab w:val="left" w:pos="8244"/>
-          <w:tab w:val="left" w:pos="9160"/>
-          <w:tab w:val="left" w:pos="10076"/>
-          <w:tab w:val="left" w:pos="10992"/>
-          <w:tab w:val="left" w:pos="11908"/>
-          <w:tab w:val="left" w:pos="12824"/>
-          <w:tab w:val="left" w:pos="13740"/>
-          <w:tab w:val="left" w:pos="14656"/>
-        </w:tabs>
-        <w:spacing w:after="0" w:line="240" w:lineRule="auto"/>
-        <w:rPr>
-          <w:rFonts w:ascii="Courier New" w:eastAsia="Times New Roman" w:hAnsi="Courier New" w:cs="Courier New"/>
-          <w:sz w:val="20"/>
-          <w:szCs w:val="20"/>
-          <w:lang w:eastAsia="en-AU"/>
-        </w:rPr>
-      </w:pPr>
-      <w:r>
-        <w:rPr>
-          <w:rFonts w:ascii="Courier New" w:eastAsia="Times New Roman" w:hAnsi="Courier New" w:cs="Courier New"/>
-          <w:sz w:val="20"/>
-          <w:szCs w:val="20"/>
-          <w:lang w:eastAsia="en-AU"/>
-        </w:rPr>
-        <w:t>Change:</w:t>
-      </w:r>
-    </w:p>
-    <w:p>
-      <w:pPr>
-        <w:tabs>
-          <w:tab w:val="left" w:pos="916"/>
-          <w:tab w:val="left" w:pos="1832"/>
-          <w:tab w:val="left" w:pos="2748"/>
-          <w:tab w:val="left" w:pos="3664"/>
-          <w:tab w:val="left" w:pos="4580"/>
-          <w:tab w:val="left" w:pos="5496"/>
-          <w:tab w:val="left" w:pos="6412"/>
-          <w:tab w:val="left" w:pos="7328"/>
-          <w:tab w:val="left" w:pos="8244"/>
-          <w:tab w:val="left" w:pos="9160"/>
-          <w:tab w:val="left" w:pos="10076"/>
-          <w:tab w:val="left" w:pos="10992"/>
-          <w:tab w:val="left" w:pos="11908"/>
-          <w:tab w:val="left" w:pos="12824"/>
-          <w:tab w:val="left" w:pos="13740"/>
-          <w:tab w:val="left" w:pos="14656"/>
-        </w:tabs>
-        <w:spacing w:after="0" w:line="240" w:lineRule="auto"/>
-        <w:rPr>
-          <w:rFonts w:ascii="Courier New" w:eastAsia="Times New Roman" w:hAnsi="Courier New" w:cs="Courier New"/>
-          <w:sz w:val="20"/>
-          <w:szCs w:val="20"/>
-          <w:lang w:eastAsia="en-AU"/>
-        </w:rPr>
-      </w:pPr>
-      <w:r>
-        <w:rPr>
-          <w:rFonts w:ascii="Courier New" w:eastAsia="Times New Roman" w:hAnsi="Courier New" w:cs="Courier New"/>
-          <w:sz w:val="20"/>
-          <w:szCs w:val="20"/>
-          <w:lang w:eastAsia="en-AU"/>
-        </w:rPr>
-        <w:t>&lt;</w:t>
-      </w:r>
-      <w:proofErr w:type="spellStart"/>
-      <w:r>
-        <w:rPr>
-          <w:rFonts w:ascii="Courier New" w:eastAsia="Times New Roman" w:hAnsi="Courier New" w:cs="Courier New"/>
-          <w:sz w:val="20"/>
-          <w:szCs w:val="20"/>
-          <w:lang w:eastAsia="en-AU"/>
-        </w:rPr>
-        <w:t>ThingDef</w:t>
-      </w:r>
-      <w:proofErr w:type="spellEnd"/>
-      <w:r>
-        <w:rPr>
-          <w:rFonts w:ascii="Courier New" w:eastAsia="Times New Roman" w:hAnsi="Courier New" w:cs="Courier New"/>
-          <w:sz w:val="20"/>
-          <w:szCs w:val="20"/>
-          <w:lang w:eastAsia="en-AU"/>
-        </w:rPr>
-        <w:t xml:space="preserve"> Class="</w:t>
-      </w:r>
-      <w:proofErr w:type="spellStart"/>
-      <w:r>
-        <w:rPr>
-          <w:rFonts w:ascii="Courier New" w:eastAsia="Times New Roman" w:hAnsi="Courier New" w:cs="Courier New"/>
-          <w:sz w:val="20"/>
-          <w:szCs w:val="20"/>
-          <w:lang w:eastAsia="en-AU"/>
-        </w:rPr>
-        <w:t>Jaxxa_EMRG.MyThingDef</w:t>
-      </w:r>
-      <w:proofErr w:type="spellEnd"/>
-      <w:r>
-        <w:rPr>
-          <w:rFonts w:ascii="Courier New" w:eastAsia="Times New Roman" w:hAnsi="Courier New" w:cs="Courier New"/>
-          <w:sz w:val="20"/>
-          <w:szCs w:val="20"/>
-          <w:lang w:eastAsia="en-AU"/>
-        </w:rPr>
-        <w:t xml:space="preserve">" </w:t>
-      </w:r>
-      <w:proofErr w:type="spellStart"/>
-      <w:r>
-        <w:rPr>
-          <w:rFonts w:ascii="Courier New" w:eastAsia="Times New Roman" w:hAnsi="Courier New" w:cs="Courier New"/>
-          <w:sz w:val="20"/>
-          <w:szCs w:val="20"/>
-          <w:lang w:eastAsia="en-AU"/>
-        </w:rPr>
-        <w:t>ParentName</w:t>
-      </w:r>
-      <w:proofErr w:type="spellEnd"/>
-      <w:r>
-        <w:rPr>
-          <w:rFonts w:ascii="Courier New" w:eastAsia="Times New Roman" w:hAnsi="Courier New" w:cs="Courier New"/>
-          <w:sz w:val="20"/>
-          <w:szCs w:val="20"/>
-          <w:lang w:eastAsia="en-AU"/>
-        </w:rPr>
-        <w:t>="</w:t>
-      </w:r>
-      <w:proofErr w:type="spellStart"/>
-      <w:r>
-        <w:rPr>
-          <w:rFonts w:ascii="Courier New" w:eastAsia="Times New Roman" w:hAnsi="Courier New" w:cs="Courier New"/>
-          <w:sz w:val="20"/>
-          <w:szCs w:val="20"/>
-          <w:lang w:eastAsia="en-AU"/>
-        </w:rPr>
-        <w:t>BuildingBase</w:t>
-      </w:r>
-      <w:proofErr w:type="spellEnd"/>
-      <w:r>
-        <w:rPr>
-          <w:rFonts w:ascii="Courier New" w:eastAsia="Times New Roman" w:hAnsi="Courier New" w:cs="Courier New"/>
-          <w:sz w:val="20"/>
-          <w:szCs w:val="20"/>
-          <w:lang w:eastAsia="en-AU"/>
-        </w:rPr>
-        <w:t>"&gt;</w:t>
-      </w:r>
-    </w:p>
-    <w:p>
-      <w:pPr>
-        <w:tabs>
-          <w:tab w:val="left" w:pos="916"/>
-          <w:tab w:val="left" w:pos="1832"/>
-          <w:tab w:val="left" w:pos="2748"/>
-          <w:tab w:val="left" w:pos="3664"/>
-          <w:tab w:val="left" w:pos="4580"/>
-          <w:tab w:val="left" w:pos="5496"/>
-          <w:tab w:val="left" w:pos="6412"/>
-          <w:tab w:val="left" w:pos="7328"/>
-          <w:tab w:val="left" w:pos="8244"/>
-          <w:tab w:val="left" w:pos="9160"/>
-          <w:tab w:val="left" w:pos="10076"/>
-          <w:tab w:val="left" w:pos="10992"/>
-          <w:tab w:val="left" w:pos="11908"/>
-          <w:tab w:val="left" w:pos="12824"/>
-          <w:tab w:val="left" w:pos="13740"/>
-          <w:tab w:val="left" w:pos="14656"/>
-        </w:tabs>
-        <w:spacing w:after="0" w:line="240" w:lineRule="auto"/>
-        <w:rPr>
-          <w:rFonts w:ascii="Courier New" w:eastAsia="Times New Roman" w:hAnsi="Courier New" w:cs="Courier New"/>
-          <w:sz w:val="20"/>
-          <w:szCs w:val="20"/>
-          <w:lang w:eastAsia="en-AU"/>
-        </w:rPr>
-      </w:pPr>
-    </w:p>
-    <w:p>
-      <w:pPr>
-        <w:tabs>
-          <w:tab w:val="left" w:pos="916"/>
-          <w:tab w:val="left" w:pos="1832"/>
-          <w:tab w:val="left" w:pos="2748"/>
-          <w:tab w:val="left" w:pos="3664"/>
-          <w:tab w:val="left" w:pos="4580"/>
-          <w:tab w:val="left" w:pos="5496"/>
-          <w:tab w:val="left" w:pos="6412"/>
-          <w:tab w:val="left" w:pos="7328"/>
-          <w:tab w:val="left" w:pos="8244"/>
-          <w:tab w:val="left" w:pos="9160"/>
-          <w:tab w:val="left" w:pos="10076"/>
-          <w:tab w:val="left" w:pos="10992"/>
-          <w:tab w:val="left" w:pos="11908"/>
-          <w:tab w:val="left" w:pos="12824"/>
-          <w:tab w:val="left" w:pos="13740"/>
-          <w:tab w:val="left" w:pos="14656"/>
-        </w:tabs>
-        <w:spacing w:after="0" w:line="240" w:lineRule="auto"/>
-        <w:rPr>
-          <w:rFonts w:ascii="Courier New" w:eastAsia="Times New Roman" w:hAnsi="Courier New" w:cs="Courier New"/>
-          <w:sz w:val="20"/>
-          <w:szCs w:val="20"/>
-          <w:lang w:eastAsia="en-AU"/>
-        </w:rPr>
-      </w:pPr>
-      <w:r>
-        <w:rPr>
-          <w:rFonts w:ascii="Courier New" w:eastAsia="Times New Roman" w:hAnsi="Courier New" w:cs="Courier New"/>
-          <w:sz w:val="20"/>
-          <w:szCs w:val="20"/>
-          <w:lang w:eastAsia="en-AU"/>
-        </w:rPr>
-        <w:t>Add between the building tags:</w:t>
-      </w:r>
-    </w:p>
-    <w:p>
-      <w:pPr>
-        <w:tabs>
-          <w:tab w:val="left" w:pos="916"/>
-          <w:tab w:val="left" w:pos="1832"/>
-          <w:tab w:val="left" w:pos="2748"/>
-          <w:tab w:val="left" w:pos="3664"/>
-          <w:tab w:val="left" w:pos="4580"/>
-          <w:tab w:val="left" w:pos="5496"/>
-          <w:tab w:val="left" w:pos="6412"/>
-          <w:tab w:val="left" w:pos="7328"/>
-          <w:tab w:val="left" w:pos="8244"/>
-          <w:tab w:val="left" w:pos="9160"/>
-          <w:tab w:val="left" w:pos="10076"/>
-          <w:tab w:val="left" w:pos="10992"/>
-          <w:tab w:val="left" w:pos="11908"/>
-          <w:tab w:val="left" w:pos="12824"/>
-          <w:tab w:val="left" w:pos="13740"/>
-          <w:tab w:val="left" w:pos="14656"/>
-        </w:tabs>
-        <w:spacing w:after="0" w:line="240" w:lineRule="auto"/>
-        <w:rPr>
-          <w:rFonts w:ascii="Courier New" w:eastAsia="Times New Roman" w:hAnsi="Courier New" w:cs="Courier New"/>
-          <w:sz w:val="20"/>
-          <w:szCs w:val="20"/>
-          <w:lang w:eastAsia="en-AU"/>
-        </w:rPr>
-      </w:pPr>
-      <w:r>
-        <w:rPr>
-          <w:rFonts w:ascii="Courier New" w:eastAsia="Times New Roman" w:hAnsi="Courier New" w:cs="Courier New"/>
-          <w:sz w:val="20"/>
-          <w:szCs w:val="20"/>
-          <w:lang w:eastAsia="en-AU"/>
-        </w:rPr>
-        <w:t>&lt;</w:t>
-      </w:r>
-      <w:proofErr w:type="gramStart"/>
-      <w:r>
-        <w:rPr>
-          <w:rFonts w:ascii="Courier New" w:eastAsia="Times New Roman" w:hAnsi="Courier New" w:cs="Courier New"/>
-          <w:sz w:val="20"/>
-          <w:szCs w:val="20"/>
-          <w:lang w:eastAsia="en-AU"/>
-        </w:rPr>
-        <w:t>building</w:t>
-      </w:r>
-      <w:proofErr w:type="gramEnd"/>
-      <w:r>
-        <w:rPr>
-          <w:rFonts w:ascii="Courier New" w:eastAsia="Times New Roman" w:hAnsi="Courier New" w:cs="Courier New"/>
-          <w:sz w:val="20"/>
-          <w:szCs w:val="20"/>
-          <w:lang w:eastAsia="en-AU"/>
-        </w:rPr>
-        <w:t>&gt;</w:t>
-      </w:r>
-    </w:p>
-    <w:p>
-      <w:pPr>
-        <w:tabs>
-          <w:tab w:val="left" w:pos="916"/>
-          <w:tab w:val="left" w:pos="1832"/>
-          <w:tab w:val="left" w:pos="2748"/>
-          <w:tab w:val="left" w:pos="3664"/>
-          <w:tab w:val="left" w:pos="4580"/>
-          <w:tab w:val="left" w:pos="5496"/>
-          <w:tab w:val="left" w:pos="6412"/>
-          <w:tab w:val="left" w:pos="7328"/>
-          <w:tab w:val="left" w:pos="8244"/>
-          <w:tab w:val="left" w:pos="9160"/>
-          <w:tab w:val="left" w:pos="10076"/>
-          <w:tab w:val="left" w:pos="10992"/>
-          <w:tab w:val="left" w:pos="11908"/>
-          <w:tab w:val="left" w:pos="12824"/>
-          <w:tab w:val="left" w:pos="13740"/>
-          <w:tab w:val="left" w:pos="14656"/>
-        </w:tabs>
-        <w:spacing w:after="0" w:line="240" w:lineRule="auto"/>
-        <w:rPr>
-          <w:rFonts w:ascii="Courier New" w:eastAsia="Times New Roman" w:hAnsi="Courier New" w:cs="Courier New"/>
-          <w:sz w:val="20"/>
-          <w:szCs w:val="20"/>
-          <w:lang w:eastAsia="en-AU"/>
-        </w:rPr>
-      </w:pPr>
-      <w:r>
-        <w:rPr>
-          <w:rFonts w:ascii="Courier New" w:eastAsia="Times New Roman" w:hAnsi="Courier New" w:cs="Courier New"/>
-          <w:sz w:val="20"/>
-          <w:szCs w:val="20"/>
-          <w:lang w:eastAsia="en-AU"/>
-        </w:rPr>
-        <w:t>&lt;</w:t>
-      </w:r>
-      <w:proofErr w:type="spellStart"/>
-      <w:proofErr w:type="gramStart"/>
-      <w:r>
-        <w:rPr>
-          <w:rFonts w:ascii="Courier New" w:eastAsia="Times New Roman" w:hAnsi="Courier New" w:cs="Courier New"/>
-          <w:sz w:val="20"/>
-          <w:szCs w:val="20"/>
-          <w:lang w:eastAsia="en-AU"/>
-        </w:rPr>
-        <w:t>wantsHopperAdjacent</w:t>
-      </w:r>
-      <w:proofErr w:type="spellEnd"/>
-      <w:r>
-        <w:rPr>
-          <w:rFonts w:ascii="Courier New" w:eastAsia="Times New Roman" w:hAnsi="Courier New" w:cs="Courier New"/>
-          <w:sz w:val="20"/>
-          <w:szCs w:val="20"/>
-          <w:lang w:eastAsia="en-AU"/>
-        </w:rPr>
-        <w:t>&gt;</w:t>
-      </w:r>
-      <w:proofErr w:type="gramEnd"/>
-      <w:r>
-        <w:rPr>
-          <w:rFonts w:ascii="Courier New" w:eastAsia="Times New Roman" w:hAnsi="Courier New" w:cs="Courier New"/>
-          <w:sz w:val="20"/>
-          <w:szCs w:val="20"/>
-          <w:lang w:eastAsia="en-AU"/>
-        </w:rPr>
-        <w:t>true&lt;/</w:t>
-      </w:r>
-      <w:proofErr w:type="spellStart"/>
-      <w:r>
-        <w:rPr>
-          <w:rFonts w:ascii="Courier New" w:eastAsia="Times New Roman" w:hAnsi="Courier New" w:cs="Courier New"/>
-          <w:sz w:val="20"/>
-          <w:szCs w:val="20"/>
-          <w:lang w:eastAsia="en-AU"/>
-        </w:rPr>
-        <w:t>wantsHopperAdjacent</w:t>
-      </w:r>
-      <w:proofErr w:type="spellEnd"/>
-      <w:r>
-        <w:rPr>
-          <w:rFonts w:ascii="Courier New" w:eastAsia="Times New Roman" w:hAnsi="Courier New" w:cs="Courier New"/>
-          <w:sz w:val="20"/>
-          <w:szCs w:val="20"/>
-          <w:lang w:eastAsia="en-AU"/>
-        </w:rPr>
-        <w:t>&gt;</w:t>
-      </w:r>
-    </w:p>
-    <w:p>
-      <w:pPr>
-        <w:tabs>
-          <w:tab w:val="left" w:pos="916"/>
-          <w:tab w:val="left" w:pos="1832"/>
-          <w:tab w:val="left" w:pos="2748"/>
-          <w:tab w:val="left" w:pos="3664"/>
-          <w:tab w:val="left" w:pos="4580"/>
-          <w:tab w:val="left" w:pos="5496"/>
-          <w:tab w:val="left" w:pos="6412"/>
-          <w:tab w:val="left" w:pos="7328"/>
-          <w:tab w:val="left" w:pos="8244"/>
-          <w:tab w:val="left" w:pos="9160"/>
-          <w:tab w:val="left" w:pos="10076"/>
-          <w:tab w:val="left" w:pos="10992"/>
-          <w:tab w:val="left" w:pos="11908"/>
-          <w:tab w:val="left" w:pos="12824"/>
-          <w:tab w:val="left" w:pos="13740"/>
-          <w:tab w:val="left" w:pos="14656"/>
-        </w:tabs>
-        <w:spacing w:after="0" w:line="240" w:lineRule="auto"/>
-        <w:rPr>
-          <w:rFonts w:ascii="Courier New" w:eastAsia="Times New Roman" w:hAnsi="Courier New" w:cs="Courier New"/>
-          <w:sz w:val="20"/>
-          <w:szCs w:val="20"/>
-          <w:lang w:eastAsia="en-AU"/>
-        </w:rPr>
-      </w:pPr>
-      <w:r>
-        <w:rPr>
-          <w:rFonts w:ascii="Courier New" w:eastAsia="Times New Roman" w:hAnsi="Courier New" w:cs="Courier New"/>
-          <w:sz w:val="20"/>
-          <w:szCs w:val="20"/>
-          <w:lang w:eastAsia="en-AU"/>
-        </w:rPr>
-        <w:t>&lt;/building&gt;</w:t>
-      </w:r>
-    </w:p>
-    <w:p>
-      <w:pPr>
-        <w:tabs>
-          <w:tab w:val="left" w:pos="916"/>
-          <w:tab w:val="left" w:pos="1832"/>
-          <w:tab w:val="left" w:pos="2748"/>
-          <w:tab w:val="left" w:pos="3664"/>
-          <w:tab w:val="left" w:pos="4580"/>
-          <w:tab w:val="left" w:pos="5496"/>
-          <w:tab w:val="left" w:pos="6412"/>
-          <w:tab w:val="left" w:pos="7328"/>
-          <w:tab w:val="left" w:pos="8244"/>
-          <w:tab w:val="left" w:pos="9160"/>
-          <w:tab w:val="left" w:pos="10076"/>
-          <w:tab w:val="left" w:pos="10992"/>
-          <w:tab w:val="left" w:pos="11908"/>
-          <w:tab w:val="left" w:pos="12824"/>
-          <w:tab w:val="left" w:pos="13740"/>
-          <w:tab w:val="left" w:pos="14656"/>
-        </w:tabs>
-        <w:spacing w:after="0" w:line="240" w:lineRule="auto"/>
-        <w:rPr>
-          <w:rFonts w:ascii="Courier New" w:eastAsia="Times New Roman" w:hAnsi="Courier New" w:cs="Courier New"/>
-          <w:sz w:val="20"/>
-          <w:szCs w:val="20"/>
-          <w:lang w:eastAsia="en-AU"/>
-        </w:rPr>
-      </w:pPr>
-    </w:p>
-    <w:p>
-      <w:pPr>
-        <w:tabs>
-          <w:tab w:val="left" w:pos="916"/>
-          <w:tab w:val="left" w:pos="1832"/>
-          <w:tab w:val="left" w:pos="2748"/>
-          <w:tab w:val="left" w:pos="3664"/>
-          <w:tab w:val="left" w:pos="4580"/>
-          <w:tab w:val="left" w:pos="5496"/>
-          <w:tab w:val="left" w:pos="6412"/>
-          <w:tab w:val="left" w:pos="7328"/>
-          <w:tab w:val="left" w:pos="8244"/>
-          <w:tab w:val="left" w:pos="9160"/>
-          <w:tab w:val="left" w:pos="10076"/>
-          <w:tab w:val="left" w:pos="10992"/>
-          <w:tab w:val="left" w:pos="11908"/>
-          <w:tab w:val="left" w:pos="12824"/>
-          <w:tab w:val="left" w:pos="13740"/>
-          <w:tab w:val="left" w:pos="14656"/>
-        </w:tabs>
-        <w:spacing w:after="0" w:line="240" w:lineRule="auto"/>
-        <w:rPr>
-          <w:rFonts w:ascii="Courier New" w:eastAsia="Times New Roman" w:hAnsi="Courier New" w:cs="Courier New"/>
-          <w:sz w:val="20"/>
-          <w:szCs w:val="20"/>
-          <w:lang w:eastAsia="en-AU"/>
-        </w:rPr>
-      </w:pPr>
-      <w:r>
-        <w:rPr>
-          <w:rFonts w:ascii="Courier New" w:eastAsia="Times New Roman" w:hAnsi="Courier New" w:cs="Courier New"/>
-          <w:sz w:val="20"/>
-          <w:szCs w:val="20"/>
-          <w:lang w:eastAsia="en-AU"/>
-        </w:rPr>
-        <w:t>Add Tags:</w:t>
-      </w:r>
-    </w:p>
-    <w:p>
-      <w:pPr>
-        <w:tabs>
-          <w:tab w:val="left" w:pos="916"/>
-          <w:tab w:val="left" w:pos="1832"/>
-          <w:tab w:val="left" w:pos="2748"/>
-          <w:tab w:val="left" w:pos="3664"/>
-          <w:tab w:val="left" w:pos="4580"/>
-          <w:tab w:val="left" w:pos="5496"/>
-          <w:tab w:val="left" w:pos="6412"/>
-          <w:tab w:val="left" w:pos="7328"/>
-          <w:tab w:val="left" w:pos="8244"/>
-          <w:tab w:val="left" w:pos="9160"/>
-          <w:tab w:val="left" w:pos="10076"/>
-          <w:tab w:val="left" w:pos="10992"/>
-          <w:tab w:val="left" w:pos="11908"/>
-          <w:tab w:val="left" w:pos="12824"/>
-          <w:tab w:val="left" w:pos="13740"/>
-          <w:tab w:val="left" w:pos="14656"/>
-        </w:tabs>
-        <w:spacing w:after="0" w:line="240" w:lineRule="auto"/>
-        <w:rPr>
-          <w:rFonts w:ascii="Courier New" w:eastAsia="Times New Roman" w:hAnsi="Courier New" w:cs="Courier New"/>
-          <w:sz w:val="20"/>
-          <w:szCs w:val="20"/>
-          <w:lang w:eastAsia="en-AU"/>
-        </w:rPr>
-      </w:pPr>
-      <w:r>
-        <w:rPr>
-          <w:rFonts w:ascii="Courier New" w:eastAsia="Times New Roman" w:hAnsi="Courier New" w:cs="Courier New"/>
-          <w:sz w:val="20"/>
-          <w:szCs w:val="20"/>
-          <w:lang w:eastAsia="en-AU"/>
-        </w:rPr>
-        <w:t>&lt;</w:t>
-      </w:r>
-      <w:proofErr w:type="spellStart"/>
-      <w:proofErr w:type="gramStart"/>
-      <w:r>
-        <w:rPr>
-          <w:rFonts w:ascii="Courier New" w:eastAsia="Times New Roman" w:hAnsi="Courier New" w:cs="Courier New"/>
-          <w:sz w:val="20"/>
-          <w:szCs w:val="20"/>
-          <w:lang w:eastAsia="en-AU"/>
-        </w:rPr>
-        <w:t>ammoAmmount</w:t>
-      </w:r>
-      <w:proofErr w:type="spellEnd"/>
-      <w:r>
-        <w:rPr>
-          <w:rFonts w:ascii="Courier New" w:eastAsia="Times New Roman" w:hAnsi="Courier New" w:cs="Courier New"/>
-          <w:sz w:val="20"/>
-          <w:szCs w:val="20"/>
-          <w:lang w:eastAsia="en-AU"/>
-        </w:rPr>
-        <w:t>&gt;</w:t>
-      </w:r>
-      <w:proofErr w:type="gramEnd"/>
-      <w:r>
-        <w:rPr>
-          <w:rFonts w:ascii="Courier New" w:eastAsia="Times New Roman" w:hAnsi="Courier New" w:cs="Courier New"/>
-          <w:sz w:val="20"/>
-          <w:szCs w:val="20"/>
-          <w:lang w:eastAsia="en-AU"/>
-        </w:rPr>
-        <w:t>5&lt;/</w:t>
-      </w:r>
-      <w:proofErr w:type="spellStart"/>
-      <w:r>
-        <w:rPr>
-          <w:rFonts w:ascii="Courier New" w:eastAsia="Times New Roman" w:hAnsi="Courier New" w:cs="Courier New"/>
-          <w:sz w:val="20"/>
-          <w:szCs w:val="20"/>
-          <w:lang w:eastAsia="en-AU"/>
-        </w:rPr>
-        <w:t>ammoAmmount</w:t>
-      </w:r>
-      <w:proofErr w:type="spellEnd"/>
-      <w:r>
-        <w:rPr>
-          <w:rFonts w:ascii="Courier New" w:eastAsia="Times New Roman" w:hAnsi="Courier New" w:cs="Courier New"/>
-          <w:sz w:val="20"/>
-          <w:szCs w:val="20"/>
-          <w:lang w:eastAsia="en-AU"/>
-        </w:rPr>
-        <w:t>&gt;</w:t>
-      </w:r>
-    </w:p>
-    <w:p>
-      <w:pPr>
-        <w:tabs>
-          <w:tab w:val="left" w:pos="916"/>
-          <w:tab w:val="left" w:pos="1832"/>
-          <w:tab w:val="left" w:pos="2748"/>
-          <w:tab w:val="left" w:pos="3664"/>
-          <w:tab w:val="left" w:pos="4580"/>
-          <w:tab w:val="left" w:pos="5496"/>
-          <w:tab w:val="left" w:pos="6412"/>
-          <w:tab w:val="left" w:pos="7328"/>
-          <w:tab w:val="left" w:pos="8244"/>
-          <w:tab w:val="left" w:pos="9160"/>
-          <w:tab w:val="left" w:pos="10076"/>
-          <w:tab w:val="left" w:pos="10992"/>
-          <w:tab w:val="left" w:pos="11908"/>
-          <w:tab w:val="left" w:pos="12824"/>
-          <w:tab w:val="left" w:pos="13740"/>
-          <w:tab w:val="left" w:pos="14656"/>
-        </w:tabs>
-        <w:spacing w:after="0" w:line="240" w:lineRule="auto"/>
-        <w:rPr>
-          <w:rFonts w:ascii="Courier New" w:eastAsia="Times New Roman" w:hAnsi="Courier New" w:cs="Courier New"/>
-          <w:sz w:val="20"/>
-          <w:szCs w:val="20"/>
-          <w:lang w:eastAsia="en-AU"/>
-        </w:rPr>
-      </w:pPr>
-      <w:r>
-        <w:rPr>
-          <w:rFonts w:ascii="Courier New" w:eastAsia="Times New Roman" w:hAnsi="Courier New" w:cs="Courier New"/>
-          <w:sz w:val="20"/>
-          <w:szCs w:val="20"/>
-          <w:lang w:eastAsia="en-AU"/>
-        </w:rPr>
-        <w:t>&lt;</w:t>
-      </w:r>
-      <w:proofErr w:type="spellStart"/>
-      <w:proofErr w:type="gramStart"/>
-      <w:r>
-        <w:rPr>
-          <w:rFonts w:ascii="Courier New" w:eastAsia="Times New Roman" w:hAnsi="Courier New" w:cs="Courier New"/>
-          <w:sz w:val="20"/>
-          <w:szCs w:val="20"/>
-          <w:lang w:eastAsia="en-AU"/>
-        </w:rPr>
-        <w:t>ammoType</w:t>
-      </w:r>
-      <w:proofErr w:type="spellEnd"/>
-      <w:r>
-        <w:rPr>
-          <w:rFonts w:ascii="Courier New" w:eastAsia="Times New Roman" w:hAnsi="Courier New" w:cs="Courier New"/>
-          <w:sz w:val="20"/>
-          <w:szCs w:val="20"/>
-          <w:lang w:eastAsia="en-AU"/>
-        </w:rPr>
-        <w:t>&gt;</w:t>
-      </w:r>
-      <w:proofErr w:type="gramEnd"/>
-      <w:r>
-        <w:rPr>
-          <w:rFonts w:ascii="Courier New" w:eastAsia="Times New Roman" w:hAnsi="Courier New" w:cs="Courier New"/>
-          <w:sz w:val="20"/>
-          <w:szCs w:val="20"/>
-          <w:lang w:eastAsia="en-AU"/>
-        </w:rPr>
-        <w:t>Missiles&lt;/</w:t>
-      </w:r>
-      <w:proofErr w:type="spellStart"/>
-      <w:r>
-        <w:rPr>
-          <w:rFonts w:ascii="Courier New" w:eastAsia="Times New Roman" w:hAnsi="Courier New" w:cs="Courier New"/>
-          <w:sz w:val="20"/>
-          <w:szCs w:val="20"/>
-          <w:lang w:eastAsia="en-AU"/>
-        </w:rPr>
-        <w:t>ammoType</w:t>
-      </w:r>
-      <w:proofErr w:type="spellEnd"/>
-      <w:r>
-        <w:rPr>
-          <w:rFonts w:ascii="Courier New" w:eastAsia="Times New Roman" w:hAnsi="Courier New" w:cs="Courier New"/>
-          <w:sz w:val="20"/>
-          <w:szCs w:val="20"/>
-          <w:lang w:eastAsia="en-AU"/>
-        </w:rPr>
-        <w:t>&gt;</w:t>
-      </w:r>
-    </w:p>
-    <w:p>
-      <w:pPr>
-        <w:tabs>
-          <w:tab w:val="left" w:pos="916"/>
-          <w:tab w:val="left" w:pos="1832"/>
-          <w:tab w:val="left" w:pos="2748"/>
-          <w:tab w:val="left" w:pos="3664"/>
-          <w:tab w:val="left" w:pos="4580"/>
-          <w:tab w:val="left" w:pos="5496"/>
-          <w:tab w:val="left" w:pos="6412"/>
-          <w:tab w:val="left" w:pos="7328"/>
-          <w:tab w:val="left" w:pos="8244"/>
-          <w:tab w:val="left" w:pos="9160"/>
-          <w:tab w:val="left" w:pos="10076"/>
-          <w:tab w:val="left" w:pos="10992"/>
-          <w:tab w:val="left" w:pos="11908"/>
-          <w:tab w:val="left" w:pos="12824"/>
-          <w:tab w:val="left" w:pos="13740"/>
-          <w:tab w:val="left" w:pos="14656"/>
-        </w:tabs>
-        <w:spacing w:after="0" w:line="240" w:lineRule="auto"/>
-        <w:rPr>
-          <w:rFonts w:ascii="Courier New" w:eastAsia="Times New Roman" w:hAnsi="Courier New" w:cs="Courier New"/>
-          <w:sz w:val="20"/>
-          <w:szCs w:val="20"/>
-          <w:lang w:eastAsia="en-AU"/>
-        </w:rPr>
-      </w:pPr>
-      <w:r>
-        <w:rPr>
-          <w:rFonts w:ascii="Courier New" w:eastAsia="Times New Roman" w:hAnsi="Courier New" w:cs="Courier New"/>
-          <w:sz w:val="20"/>
-          <w:szCs w:val="20"/>
-          <w:lang w:eastAsia="en-AU"/>
-        </w:rPr>
-        <w:t>&lt;</w:t>
-      </w:r>
-      <w:proofErr w:type="spellStart"/>
-      <w:proofErr w:type="gramStart"/>
-      <w:r>
-        <w:rPr>
-          <w:rFonts w:ascii="Courier New" w:eastAsia="Times New Roman" w:hAnsi="Courier New" w:cs="Courier New"/>
-          <w:sz w:val="20"/>
-          <w:szCs w:val="20"/>
-          <w:lang w:eastAsia="en-AU"/>
-        </w:rPr>
-        <w:t>thingClass</w:t>
-      </w:r>
-      <w:proofErr w:type="spellEnd"/>
-      <w:r>
-        <w:rPr>
-          <w:rFonts w:ascii="Courier New" w:eastAsia="Times New Roman" w:hAnsi="Courier New" w:cs="Courier New"/>
-          <w:sz w:val="20"/>
-          <w:szCs w:val="20"/>
-          <w:lang w:eastAsia="en-AU"/>
-        </w:rPr>
-        <w:t>&gt;</w:t>
-      </w:r>
-      <w:proofErr w:type="spellStart"/>
-      <w:proofErr w:type="gramEnd"/>
-      <w:r>
-        <w:rPr>
-          <w:rFonts w:ascii="Courier New" w:eastAsia="Times New Roman" w:hAnsi="Courier New" w:cs="Courier New"/>
-          <w:sz w:val="20"/>
-          <w:szCs w:val="20"/>
-          <w:lang w:eastAsia="en-AU"/>
-        </w:rPr>
-        <w:t>Jaxxa_EMRG.Building_TurretGun_Ammo</w:t>
-      </w:r>
-      <w:proofErr w:type="spellEnd"/>
-      <w:r>
-        <w:rPr>
-          <w:rFonts w:ascii="Courier New" w:eastAsia="Times New Roman" w:hAnsi="Courier New" w:cs="Courier New"/>
-          <w:sz w:val="20"/>
-          <w:szCs w:val="20"/>
-          <w:lang w:eastAsia="en-AU"/>
-        </w:rPr>
-        <w:t>&lt;/</w:t>
-      </w:r>
-      <w:proofErr w:type="spellStart"/>
-      <w:r>
-        <w:rPr>
-          <w:rFonts w:ascii="Courier New" w:eastAsia="Times New Roman" w:hAnsi="Courier New" w:cs="Courier New"/>
-          <w:sz w:val="20"/>
-          <w:szCs w:val="20"/>
-          <w:lang w:eastAsia="en-AU"/>
-        </w:rPr>
-        <w:t>thingClass</w:t>
-      </w:r>
-      <w:proofErr w:type="spellEnd"/>
-      <w:r>
-        <w:rPr>
-          <w:rFonts w:ascii="Courier New" w:eastAsia="Times New Roman" w:hAnsi="Courier New" w:cs="Courier New"/>
-          <w:sz w:val="20"/>
-          <w:szCs w:val="20"/>
-          <w:lang w:eastAsia="en-AU"/>
-        </w:rPr>
-        <w:t>&gt;</w:t>
-      </w:r>
-    </w:p>
-    <w:p>
-      <w:pPr>
-        <w:rPr>
-          <w:lang w:eastAsia="en-AU"/>
-        </w:rPr>
-      </w:pPr>
-      <w:r>
-        <w:rPr>
-          <w:lang w:eastAsia="en-AU"/>
-        </w:rPr>
-        <w:br w:type="page"/>
-      </w:r>
-    </w:p>
-    <w:p>
-      <w:pPr>
-        <w:pStyle w:val="Title"/>
+        <w:t xml:space="preserve">This is functionally identical to a Hopper in the base game, but </w:t>
+      </w:r>
+      <w:r>
+        <w:rPr>
+          <w:rFonts w:ascii="Times New Roman" w:eastAsia="Times New Roman" w:hAnsi="Times New Roman" w:cs="Times New Roman"/>
+          <w:sz w:val="24"/>
+          <w:szCs w:val="24"/>
+          <w:lang w:eastAsia="en-AU"/>
+        </w:rPr>
+        <w:t xml:space="preserve">accepts a wider variety of resources without cluttering </w:t>
+      </w:r>
+      <w:r>
+        <w:rPr>
+          <w:rFonts w:ascii="Times New Roman" w:eastAsia="Times New Roman" w:hAnsi="Times New Roman" w:cs="Times New Roman"/>
+          <w:sz w:val="24"/>
+          <w:szCs w:val="24"/>
+          <w:lang w:eastAsia="en-AU"/>
+        </w:rPr>
+        <w:t>the stock Hopper</w:t>
+      </w:r>
+      <w:r>
+        <w:rPr>
+          <w:rFonts w:ascii="Times New Roman" w:eastAsia="Times New Roman" w:hAnsi="Times New Roman" w:cs="Times New Roman"/>
+          <w:sz w:val="24"/>
+          <w:szCs w:val="24"/>
+          <w:lang w:eastAsia="en-AU"/>
+        </w:rPr>
+        <w:t xml:space="preserve"> or causing incompatibilities with other mods</w:t>
+      </w:r>
+      <w:r>
+        <w:rPr>
+          <w:rFonts w:ascii="Times New Roman" w:eastAsia="Times New Roman" w:hAnsi="Times New Roman" w:cs="Times New Roman"/>
+          <w:sz w:val="24"/>
+          <w:szCs w:val="24"/>
+          <w:lang w:eastAsia="en-AU"/>
+        </w:rPr>
+        <w:t xml:space="preserve">. </w:t>
+      </w:r>
+    </w:p>
+    <w:p>
+      <w:pPr>
+        <w:rPr>
+          <w:rFonts w:asciiTheme="majorHAnsi" w:eastAsia="Times New Roman" w:hAnsiTheme="majorHAnsi" w:cstheme="majorBidi"/>
+          <w:b/>
+          <w:color w:val="17365D" w:themeColor="text2" w:themeShade="BF"/>
+          <w:spacing w:val="5"/>
+          <w:kern w:val="28"/>
+          <w:sz w:val="52"/>
+          <w:szCs w:val="52"/>
+          <w:lang w:eastAsia="en-AU"/>
+        </w:rPr>
+      </w:pPr>
+      <w:bookmarkStart w:id="5" w:name="_Toc427996376"/>
+      <w:r>
         <w:rPr>
           <w:rFonts w:eastAsia="Times New Roman"/>
           <w:b/>
           <w:lang w:eastAsia="en-AU"/>
         </w:rPr>
-      </w:pPr>
-      <w:bookmarkStart w:id="6" w:name="_Toc427996376"/>
-      <w:proofErr w:type="spellStart"/>
-      <w:r>
+        <w:br w:type="page"/>
+      </w:r>
+    </w:p>
+    <w:p>
+      <w:pPr>
+        <w:pStyle w:val="Title"/>
         <w:rPr>
           <w:rFonts w:eastAsia="Times New Roman"/>
           <w:b/>
           <w:lang w:eastAsia="en-AU"/>
         </w:rPr>
+      </w:pPr>
+      <w:proofErr w:type="spellStart"/>
+      <w:r>
+        <w:rPr>
+          <w:rFonts w:eastAsia="Times New Roman"/>
+          <w:b/>
+          <w:lang w:eastAsia="en-AU"/>
+        </w:rPr>
         <w:lastRenderedPageBreak/>
         <w:t>DeepStrike</w:t>
       </w:r>
-      <w:bookmarkEnd w:id="6"/>
+      <w:bookmarkEnd w:id="5"/>
       <w:proofErr w:type="spellEnd"/>
     </w:p>
     <w:p>
       <w:pPr>
-        <w:spacing w:before="100" w:beforeAutospacing="1" w:after="100" w:afterAutospacing="1" w:line="240" w:lineRule="auto"/>
-        <w:rPr>
-          <w:rFonts w:ascii="Times New Roman" w:eastAsia="Times New Roman" w:hAnsi="Times New Roman" w:cs="Times New Roman"/>
-          <w:sz w:val="24"/>
-          <w:szCs w:val="24"/>
+        <w:pStyle w:val="Heading2"/>
+        <w:rPr>
+          <w:rFonts w:eastAsia="Times New Roman"/>
           <w:lang w:eastAsia="en-AU"/>
         </w:rPr>
       </w:pPr>
@@ -3863,7 +3126,7 @@
           <w:lang w:eastAsia="en-AU"/>
         </w:rPr>
         <w:drawing>
-          <wp:inline distT="0" distB="0" distL="0" distR="0" wp14:anchorId="44DF65BC" wp14:editId="494EC36D">
+          <wp:inline distT="0" distB="0" distL="0" distR="0" wp14:anchorId="1ED17E2F" wp14:editId="65E2A24B">
             <wp:extent cx="5845810" cy="3430905"/>
             <wp:effectExtent l="0" t="0" r="2540" b="0"/>
             <wp:docPr id="3" name="Picture 3" descr="https://camo.githubusercontent.com/ffcb934259b9a46ea5b3016bf610f69ed5761c9b/687474703a2f2f692e696d6775722e636f6d2f4d795850785a492e706e67"/>
@@ -3880,7 +3143,7 @@
                     </pic:cNvPicPr>
                   </pic:nvPicPr>
                   <pic:blipFill>
-                    <a:blip r:embed="rId14">
+                    <a:blip r:embed="rId13">
                       <a:extLst>
                         <a:ext uri="{28A0092B-C50C-407E-A947-70E740481C1C}">
                           <a14:useLocalDpi xmlns:a14="http://schemas.microsoft.com/office/drawing/2010/main" val="0"/>
@@ -3919,6 +3182,39 @@
           <w:lang w:eastAsia="en-AU"/>
         </w:rPr>
         <w:br/>
+      </w:r>
+      <w:r>
+        <w:rPr>
+          <w:rFonts w:eastAsia="Times New Roman"/>
+          <w:lang w:eastAsia="en-AU"/>
+        </w:rPr>
+        <w:t>D</w:t>
+      </w:r>
+      <w:r>
+        <w:rPr>
+          <w:rFonts w:eastAsia="Times New Roman"/>
+          <w:lang w:eastAsia="en-AU"/>
+        </w:rPr>
+        <w:t>escription</w:t>
+      </w:r>
+    </w:p>
+    <w:p>
+      <w:pPr>
+        <w:spacing w:before="100" w:beforeAutospacing="1" w:after="100" w:afterAutospacing="1" w:line="240" w:lineRule="auto"/>
+        <w:rPr>
+          <w:rFonts w:ascii="Times New Roman" w:eastAsia="Times New Roman" w:hAnsi="Times New Roman" w:cs="Times New Roman"/>
+          <w:sz w:val="24"/>
+          <w:szCs w:val="24"/>
+          <w:lang w:eastAsia="en-AU"/>
+        </w:rPr>
+      </w:pPr>
+      <w:r>
+        <w:rPr>
+          <w:rFonts w:ascii="Times New Roman" w:eastAsia="Times New Roman" w:hAnsi="Times New Roman" w:cs="Times New Roman"/>
+          <w:sz w:val="24"/>
+          <w:szCs w:val="24"/>
+          <w:lang w:eastAsia="en-AU"/>
+        </w:rPr>
         <w:t>This adds a Drop Pod system to the game, allowing you to build a command building to deploy your Colonists and resources to any point on the map almost instantly.</w:t>
       </w:r>
     </w:p>
@@ -3930,7 +3226,7 @@
           <w:lang w:eastAsia="en-AU"/>
         </w:rPr>
       </w:pPr>
-      <w:bookmarkStart w:id="7" w:name="_Toc427996377"/>
+      <w:bookmarkStart w:id="6" w:name="_Toc427996377"/>
       <w:r>
         <w:rPr>
           <w:rFonts w:eastAsia="Times New Roman"/>
@@ -3954,7 +3250,7 @@
         </w:rPr>
         <w:t xml:space="preserve"> use</w:t>
       </w:r>
-      <w:bookmarkEnd w:id="7"/>
+      <w:bookmarkEnd w:id="6"/>
     </w:p>
     <w:p>
       <w:pPr>
@@ -4225,7 +3521,7 @@
           <w:lang w:eastAsia="en-AU"/>
         </w:rPr>
       </w:pPr>
-      <w:bookmarkStart w:id="8" w:name="_Toc427996378"/>
+      <w:bookmarkStart w:id="7" w:name="_Toc427996378"/>
       <w:r>
         <w:rPr>
           <w:rFonts w:eastAsia="Times New Roman"/>
@@ -4235,29 +3531,126 @@
         <w:lastRenderedPageBreak/>
         <w:t>ED-Embrasure</w:t>
       </w:r>
-      <w:bookmarkEnd w:id="8"/>
-    </w:p>
-    <w:p>
-      <w:pPr>
-        <w:tabs>
-          <w:tab w:val="left" w:pos="916"/>
-          <w:tab w:val="left" w:pos="1832"/>
-          <w:tab w:val="left" w:pos="2748"/>
-          <w:tab w:val="left" w:pos="3664"/>
-          <w:tab w:val="left" w:pos="4580"/>
-          <w:tab w:val="left" w:pos="5496"/>
-          <w:tab w:val="left" w:pos="6412"/>
-          <w:tab w:val="left" w:pos="7328"/>
-          <w:tab w:val="left" w:pos="8244"/>
-          <w:tab w:val="left" w:pos="9160"/>
-          <w:tab w:val="left" w:pos="10076"/>
-          <w:tab w:val="left" w:pos="10992"/>
-          <w:tab w:val="left" w:pos="11908"/>
-          <w:tab w:val="left" w:pos="12824"/>
-          <w:tab w:val="left" w:pos="13740"/>
-          <w:tab w:val="left" w:pos="14656"/>
-        </w:tabs>
-        <w:spacing w:after="0" w:line="240" w:lineRule="auto"/>
+      <w:bookmarkEnd w:id="7"/>
+    </w:p>
+    <w:p>
+      <w:pPr>
+        <w:rPr>
+          <w:lang w:eastAsia="en-AU"/>
+        </w:rPr>
+      </w:pPr>
+      <w:r>
+        <w:rPr>
+          <w:noProof/>
+          <w:lang w:eastAsia="en-AU"/>
+        </w:rPr>
+        <w:drawing>
+          <wp:inline distT="0" distB="0" distL="0" distR="0" wp14:anchorId="2D5DB517" wp14:editId="7EF8FE5B">
+            <wp:extent cx="5661025" cy="3172460"/>
+            <wp:effectExtent l="0" t="0" r="0" b="8890"/>
+            <wp:docPr id="13" name="Picture 13" descr="C:\Games\RimWorld\DDrive\~MyModding\Jaxxa-Rimworld\Enhanced-Development\ED-Embrasures\About\Preview.png"/>
+            <wp:cNvGraphicFramePr>
+              <a:graphicFrameLocks xmlns:a="http://schemas.openxmlformats.org/drawingml/2006/main" noChangeAspect="1"/>
+            </wp:cNvGraphicFramePr>
+            <a:graphic xmlns:a="http://schemas.openxmlformats.org/drawingml/2006/main">
+              <a:graphicData uri="http://schemas.openxmlformats.org/drawingml/2006/picture">
+                <pic:pic xmlns:pic="http://schemas.openxmlformats.org/drawingml/2006/picture">
+                  <pic:nvPicPr>
+                    <pic:cNvPr id="0" name="Picture 4" descr="C:\Games\RimWorld\DDrive\~MyModding\Jaxxa-Rimworld\Enhanced-Development\ED-Embrasures\About\Preview.png"/>
+                    <pic:cNvPicPr>
+                      <a:picLocks noChangeAspect="1" noChangeArrowheads="1"/>
+                    </pic:cNvPicPr>
+                  </pic:nvPicPr>
+                  <pic:blipFill>
+                    <a:blip r:embed="rId14">
+                      <a:extLst>
+                        <a:ext uri="{28A0092B-C50C-407E-A947-70E740481C1C}">
+                          <a14:useLocalDpi xmlns:a14="http://schemas.microsoft.com/office/drawing/2010/main" val="0"/>
+                        </a:ext>
+                      </a:extLst>
+                    </a:blip>
+                    <a:srcRect/>
+                    <a:stretch>
+                      <a:fillRect/>
+                    </a:stretch>
+                  </pic:blipFill>
+                  <pic:spPr bwMode="auto">
+                    <a:xfrm>
+                      <a:off x="0" y="0"/>
+                      <a:ext cx="5661025" cy="3172460"/>
+                    </a:xfrm>
+                    <a:prstGeom prst="rect">
+                      <a:avLst/>
+                    </a:prstGeom>
+                    <a:noFill/>
+                    <a:ln>
+                      <a:noFill/>
+                    </a:ln>
+                  </pic:spPr>
+                </pic:pic>
+              </a:graphicData>
+            </a:graphic>
+          </wp:inline>
+        </w:drawing>
+      </w:r>
+    </w:p>
+    <w:p>
+      <w:pPr>
+        <w:pStyle w:val="Heading2"/>
+        <w:rPr>
+          <w:rFonts w:eastAsia="Times New Roman"/>
+          <w:lang w:eastAsia="en-AU"/>
+        </w:rPr>
+      </w:pPr>
+      <w:r>
+        <w:rPr>
+          <w:rFonts w:eastAsia="Times New Roman"/>
+          <w:lang w:eastAsia="en-AU"/>
+        </w:rPr>
+        <w:t>D</w:t>
+      </w:r>
+      <w:r>
+        <w:rPr>
+          <w:rFonts w:eastAsia="Times New Roman"/>
+          <w:lang w:eastAsia="en-AU"/>
+        </w:rPr>
+        <w:t>escription</w:t>
+      </w:r>
+    </w:p>
+    <w:p>
+      <w:r>
+        <w:t>This</w:t>
+      </w:r>
+      <w:r>
+        <w:t xml:space="preserve"> is a mod</w:t>
+      </w:r>
+      <w:r>
+        <w:t>ule</w:t>
+      </w:r>
+      <w:r>
+        <w:t xml:space="preserve"> that adds </w:t>
+      </w:r>
+      <w:r>
+        <w:t xml:space="preserve">a new class of </w:t>
+      </w:r>
+      <w:r>
+        <w:t>wall. The</w:t>
+      </w:r>
+      <w:r>
+        <w:t>se</w:t>
+      </w:r>
+      <w:r>
+        <w:t xml:space="preserve"> walls have openings for colonists to shoot at their enemies, while not allowing any to pass through. Basically, they look like holes in the wa</w:t>
+      </w:r>
+      <w:r>
+        <w:t>lls but they work more like</w:t>
+      </w:r>
+      <w:r>
+        <w:t xml:space="preserve"> impassable sand bags (it looks like a hole in each block but the whole block is open to let through bullets).</w:t>
+      </w:r>
+    </w:p>
+    <w:p>
+      <w:pPr>
         <w:rPr>
           <w:rFonts w:ascii="Courier New" w:eastAsia="Times New Roman" w:hAnsi="Courier New" w:cs="Courier New"/>
           <w:sz w:val="20"/>
@@ -4265,41 +3658,13 @@
           <w:lang w:eastAsia="en-AU"/>
         </w:rPr>
       </w:pPr>
-    </w:p>
-    <w:p>
-      <w:proofErr w:type="gramStart"/>
-      <w:r>
-        <w:t>Embrasures is</w:t>
-      </w:r>
-      <w:proofErr w:type="gramEnd"/>
-      <w:r>
-        <w:t xml:space="preserve"> a mod that adds 4 new wall types (one for metal, stone, wood and logs). The walls have openings for colonists to shoot at their enemies, while not allowing any to pass through. Basically, they look like holes in the walls but they work more like </w:t>
-      </w:r>
-      <w:proofErr w:type="spellStart"/>
-      <w:r>
-        <w:t>like</w:t>
-      </w:r>
-      <w:proofErr w:type="spellEnd"/>
-      <w:r>
-        <w:t xml:space="preserve"> impassable sand bags (it looks like a hole in each block but the whole block is open to let through bullets).</w:t>
-      </w:r>
-    </w:p>
-    <w:p>
-      <w:pPr>
+      <w:r>
         <w:rPr>
           <w:rFonts w:ascii="Courier New" w:eastAsia="Times New Roman" w:hAnsi="Courier New" w:cs="Courier New"/>
           <w:sz w:val="20"/>
           <w:szCs w:val="20"/>
           <w:lang w:eastAsia="en-AU"/>
         </w:rPr>
-      </w:pPr>
-      <w:r>
-        <w:rPr>
-          <w:rFonts w:ascii="Courier New" w:eastAsia="Times New Roman" w:hAnsi="Courier New" w:cs="Courier New"/>
-          <w:sz w:val="20"/>
-          <w:szCs w:val="20"/>
-          <w:lang w:eastAsia="en-AU"/>
-        </w:rPr>
         <w:br w:type="page"/>
       </w:r>
     </w:p>
@@ -4312,7 +3677,7 @@
           <w:lang w:eastAsia="en-AU"/>
         </w:rPr>
       </w:pPr>
-      <w:bookmarkStart w:id="9" w:name="_Toc427996379"/>
+      <w:bookmarkStart w:id="8" w:name="_Toc427996379"/>
       <w:r>
         <w:rPr>
           <w:rFonts w:eastAsia="Times New Roman"/>
@@ -4322,16 +3687,23 @@
         <w:lastRenderedPageBreak/>
         <w:t>ED-Laser Drill</w:t>
       </w:r>
-      <w:bookmarkEnd w:id="9"/>
-    </w:p>
-    <w:p>
+      <w:bookmarkEnd w:id="8"/>
+    </w:p>
+    <w:p>
+      <w:pPr>
+        <w:pStyle w:val="Heading2"/>
+        <w:rPr>
+          <w:rFonts w:eastAsia="Times New Roman"/>
+          <w:lang w:eastAsia="en-AU"/>
+        </w:rPr>
+      </w:pPr>
       <w:r>
         <w:rPr>
           <w:noProof/>
           <w:lang w:eastAsia="en-AU"/>
         </w:rPr>
         <w:drawing>
-          <wp:inline distT="0" distB="0" distL="0" distR="0" wp14:anchorId="05CEC809" wp14:editId="68DCC2D4">
+          <wp:inline distT="0" distB="0" distL="0" distR="0" wp14:anchorId="44B75ADA" wp14:editId="49253E4D">
             <wp:extent cx="4595495" cy="2227580"/>
             <wp:effectExtent l="0" t="0" r="0" b="1270"/>
             <wp:docPr id="4" name="Picture 4" descr="https://camo.githubusercontent.com/589775529c1882b62f5531c3628ec922ea3a0d60/687474703a2f2f692e696d6775722e636f6d2f45426c735158342e706e67"/>
@@ -4382,6 +3754,22 @@
       <w:r>
         <w:br/>
       </w:r>
+      <w:r>
+        <w:rPr>
+          <w:rFonts w:eastAsia="Times New Roman"/>
+          <w:lang w:eastAsia="en-AU"/>
+        </w:rPr>
+        <w:t>D</w:t>
+      </w:r>
+      <w:r>
+        <w:rPr>
+          <w:rFonts w:eastAsia="Times New Roman"/>
+          <w:lang w:eastAsia="en-AU"/>
+        </w:rPr>
+        <w:t>escription</w:t>
+      </w:r>
+    </w:p>
+    <w:p>
       <w:proofErr w:type="gramStart"/>
       <w:r>
         <w:t xml:space="preserve">Adds a Laser Drill that allows the creation of new steam vents, and a Laser </w:t>
@@ -4427,7 +3815,7 @@
           <w:lang w:eastAsia="en-AU"/>
         </w:rPr>
       </w:pPr>
-      <w:bookmarkStart w:id="10" w:name="_Toc427996380"/>
+      <w:bookmarkStart w:id="9" w:name="_Toc427996380"/>
       <w:r>
         <w:rPr>
           <w:rFonts w:eastAsia="Times New Roman"/>
@@ -4446,16 +3834,14 @@
         </w:rPr>
         <w:t>OmniGel</w:t>
       </w:r>
-      <w:bookmarkEnd w:id="10"/>
+      <w:bookmarkEnd w:id="9"/>
       <w:proofErr w:type="spellEnd"/>
     </w:p>
     <w:p>
       <w:pPr>
-        <w:spacing w:before="100" w:beforeAutospacing="1" w:after="100" w:afterAutospacing="1" w:line="240" w:lineRule="auto"/>
-        <w:rPr>
-          <w:rFonts w:ascii="Times New Roman" w:eastAsia="Times New Roman" w:hAnsi="Times New Roman" w:cs="Times New Roman"/>
-          <w:sz w:val="24"/>
-          <w:szCs w:val="24"/>
+        <w:pStyle w:val="Heading2"/>
+        <w:rPr>
+          <w:rFonts w:eastAsia="Times New Roman"/>
           <w:lang w:eastAsia="en-AU"/>
         </w:rPr>
       </w:pPr>
@@ -4468,7 +3854,7 @@
           <w:lang w:eastAsia="en-AU"/>
         </w:rPr>
         <w:drawing>
-          <wp:inline distT="0" distB="0" distL="0" distR="0" wp14:anchorId="2BEFCB44" wp14:editId="2955B277">
+          <wp:inline distT="0" distB="0" distL="0" distR="0" wp14:anchorId="5F3BBA71" wp14:editId="116C76D7">
             <wp:extent cx="3220085" cy="2336800"/>
             <wp:effectExtent l="0" t="0" r="0" b="6350"/>
             <wp:docPr id="5" name="Picture 5" descr="https://camo.githubusercontent.com/07789fc7f5aa75eb4089fe4045fe3a66833adfd4/687474703a2f2f692e696d6775722e636f6d2f597462585036642e706e67"/>
@@ -4524,6 +3910,39 @@
           <w:lang w:eastAsia="en-AU"/>
         </w:rPr>
         <w:br/>
+      </w:r>
+      <w:r>
+        <w:rPr>
+          <w:rFonts w:eastAsia="Times New Roman"/>
+          <w:lang w:eastAsia="en-AU"/>
+        </w:rPr>
+        <w:t>D</w:t>
+      </w:r>
+      <w:r>
+        <w:rPr>
+          <w:rFonts w:eastAsia="Times New Roman"/>
+          <w:lang w:eastAsia="en-AU"/>
+        </w:rPr>
+        <w:t>escription</w:t>
+      </w:r>
+    </w:p>
+    <w:p>
+      <w:pPr>
+        <w:spacing w:before="100" w:beforeAutospacing="1" w:after="100" w:afterAutospacing="1" w:line="240" w:lineRule="auto"/>
+        <w:rPr>
+          <w:rFonts w:ascii="Times New Roman" w:eastAsia="Times New Roman" w:hAnsi="Times New Roman" w:cs="Times New Roman"/>
+          <w:sz w:val="24"/>
+          <w:szCs w:val="24"/>
+          <w:lang w:eastAsia="en-AU"/>
+        </w:rPr>
+      </w:pPr>
+      <w:r>
+        <w:rPr>
+          <w:rFonts w:ascii="Times New Roman" w:eastAsia="Times New Roman" w:hAnsi="Times New Roman" w:cs="Times New Roman"/>
+          <w:sz w:val="24"/>
+          <w:szCs w:val="24"/>
+          <w:lang w:eastAsia="en-AU"/>
+        </w:rPr>
         <w:t xml:space="preserve">This mod allows you to have a renewable source of Metal and Stone. You start by planting and harvesting the </w:t>
       </w:r>
       <w:proofErr w:type="spellStart"/>
@@ -4615,7 +4034,7 @@
           <w:lang w:eastAsia="en-AU"/>
         </w:rPr>
       </w:pPr>
-      <w:bookmarkStart w:id="11" w:name="_Toc427996381"/>
+      <w:bookmarkStart w:id="10" w:name="_Toc427996381"/>
       <w:r>
         <w:rPr>
           <w:rFonts w:eastAsia="Times New Roman"/>
@@ -4623,25 +4042,25 @@
         </w:rPr>
         <w:t>Recipes</w:t>
       </w:r>
+      <w:bookmarkEnd w:id="10"/>
+    </w:p>
+    <w:p>
+      <w:pPr>
+        <w:pStyle w:val="Heading3"/>
+        <w:rPr>
+          <w:rFonts w:eastAsia="Times New Roman"/>
+          <w:lang w:eastAsia="en-AU"/>
+        </w:rPr>
+      </w:pPr>
+      <w:bookmarkStart w:id="11" w:name="_Toc427996382"/>
+      <w:r>
+        <w:rPr>
+          <w:rFonts w:eastAsia="Times New Roman"/>
+          <w:lang w:eastAsia="en-AU"/>
+        </w:rPr>
+        <w:t>MK1:</w:t>
+      </w:r>
       <w:bookmarkEnd w:id="11"/>
-    </w:p>
-    <w:p>
-      <w:pPr>
-        <w:pStyle w:val="Heading3"/>
-        <w:rPr>
-          <w:rFonts w:eastAsia="Times New Roman"/>
-          <w:lang w:eastAsia="en-AU"/>
-        </w:rPr>
-      </w:pPr>
-      <w:bookmarkStart w:id="12" w:name="_Toc427996382"/>
-      <w:r>
-        <w:rPr>
-          <w:rFonts w:eastAsia="Times New Roman"/>
-          <w:lang w:eastAsia="en-AU"/>
-        </w:rPr>
-        <w:t>MK1:</w:t>
-      </w:r>
-      <w:bookmarkEnd w:id="12"/>
     </w:p>
     <w:p>
       <w:pPr>
@@ -4752,7 +4171,7 @@
           <w:lang w:eastAsia="en-AU"/>
         </w:rPr>
       </w:pPr>
-      <w:bookmarkStart w:id="13" w:name="_Toc427996383"/>
+      <w:bookmarkStart w:id="12" w:name="_Toc427996383"/>
       <w:r>
         <w:rPr>
           <w:rFonts w:eastAsia="Times New Roman"/>
@@ -4760,7 +4179,7 @@
         </w:rPr>
         <w:t>MK2:</w:t>
       </w:r>
-      <w:bookmarkEnd w:id="13"/>
+      <w:bookmarkEnd w:id="12"/>
     </w:p>
     <w:p>
       <w:pPr>
@@ -4901,7 +4320,7 @@
           <w:lang w:eastAsia="en-AU"/>
         </w:rPr>
       </w:pPr>
-      <w:bookmarkStart w:id="14" w:name="_Toc427996384"/>
+      <w:bookmarkStart w:id="13" w:name="_Toc427996384"/>
       <w:r>
         <w:rPr>
           <w:rFonts w:eastAsia="Times New Roman"/>
@@ -4909,7 +4328,7 @@
         </w:rPr>
         <w:t>MK3:</w:t>
       </w:r>
-      <w:bookmarkEnd w:id="14"/>
+      <w:bookmarkEnd w:id="13"/>
     </w:p>
     <w:p>
       <w:pPr>
@@ -5038,7 +4457,7 @@
           <w:b/>
         </w:rPr>
       </w:pPr>
-      <w:bookmarkStart w:id="15" w:name="_Toc427996385"/>
+      <w:bookmarkStart w:id="14" w:name="_Toc427996385"/>
       <w:r>
         <w:rPr>
           <w:b/>
@@ -5049,16 +4468,50 @@
     </w:p>
     <w:p>
       <w:pPr>
+        <w:pStyle w:val="Heading2"/>
+        <w:rPr>
+          <w:rFonts w:eastAsia="Times New Roman"/>
+          <w:lang w:eastAsia="en-AU"/>
+        </w:rPr>
+      </w:pPr>
+      <w:r>
+        <w:rPr>
+          <w:rFonts w:eastAsia="Times New Roman"/>
+          <w:lang w:eastAsia="en-AU"/>
+        </w:rPr>
+        <w:t>D</w:t>
+      </w:r>
+      <w:r>
+        <w:rPr>
+          <w:rFonts w:eastAsia="Times New Roman"/>
+          <w:lang w:eastAsia="en-AU"/>
+        </w:rPr>
+        <w:t>escription</w:t>
+      </w:r>
+    </w:p>
+    <w:p>
+      <w:pPr>
         <w:rPr>
           <w:rFonts w:ascii="Arial" w:hAnsi="Arial" w:cs="Arial"/>
         </w:rPr>
       </w:pPr>
-      <w:proofErr w:type="gramStart"/>
       <w:r>
         <w:rPr>
           <w:rFonts w:ascii="Arial" w:hAnsi="Arial" w:cs="Arial"/>
         </w:rPr>
-        <w:t xml:space="preserve">Changes </w:t>
+        <w:t>This m</w:t>
+      </w:r>
+      <w:r>
+        <w:rPr>
+          <w:rFonts w:ascii="Arial" w:hAnsi="Arial" w:cs="Arial"/>
+        </w:rPr>
+        <w:t>odifies the</w:t>
+      </w:r>
+      <w:r>
+        <w:rPr>
+          <w:rFonts w:ascii="Arial" w:hAnsi="Arial" w:cs="Arial"/>
+        </w:rPr>
+        <w:t xml:space="preserve"> </w:t>
       </w:r>
       <w:proofErr w:type="spellStart"/>
       <w:r>
@@ -5072,15 +4525,26 @@
         <w:rPr>
           <w:rFonts w:ascii="Arial" w:hAnsi="Arial" w:cs="Arial"/>
         </w:rPr>
-        <w:t xml:space="preserve"> to grow </w:t>
+        <w:t xml:space="preserve"> </w:t>
       </w:r>
       <w:r>
         <w:rPr>
           <w:rFonts w:ascii="Arial" w:hAnsi="Arial" w:cs="Arial"/>
         </w:rPr>
-        <w:t>regardless of the time of day.</w:t>
-      </w:r>
-      <w:proofErr w:type="gramEnd"/>
+        <w:t xml:space="preserve">plant </w:t>
+      </w:r>
+      <w:r>
+        <w:rPr>
+          <w:rFonts w:ascii="Arial" w:hAnsi="Arial" w:cs="Arial"/>
+        </w:rPr>
+        <w:t xml:space="preserve">to grow </w:t>
+      </w:r>
+      <w:r>
+        <w:rPr>
+          <w:rFonts w:ascii="Arial" w:hAnsi="Arial" w:cs="Arial"/>
+        </w:rPr>
+        <w:t>regardless of the time of day, in the same way that the 24Hour plants module does for the base plants.</w:t>
+      </w:r>
     </w:p>
     <w:p>
       <w:r>
@@ -5103,7 +4567,7 @@
         <w:lastRenderedPageBreak/>
         <w:t>Personal Shields</w:t>
       </w:r>
-      <w:bookmarkEnd w:id="15"/>
+      <w:bookmarkEnd w:id="14"/>
     </w:p>
     <w:p>
       <w:pPr>
@@ -5175,6 +4639,29 @@
     </w:p>
     <w:p>
       <w:pPr>
+        <w:pStyle w:val="Heading2"/>
+        <w:rPr>
+          <w:rFonts w:eastAsia="Times New Roman"/>
+          <w:lang w:eastAsia="en-AU"/>
+        </w:rPr>
+      </w:pPr>
+      <w:r>
+        <w:rPr>
+          <w:rFonts w:eastAsia="Times New Roman"/>
+          <w:lang w:eastAsia="en-AU"/>
+        </w:rPr>
+        <w:t>D</w:t>
+      </w:r>
+      <w:r>
+        <w:rPr>
+          <w:rFonts w:eastAsia="Times New Roman"/>
+          <w:lang w:eastAsia="en-AU"/>
+        </w:rPr>
+        <w:t>escription</w:t>
+      </w:r>
+    </w:p>
+    <w:p>
+      <w:pPr>
         <w:rPr>
           <w:lang w:eastAsia="en-AU"/>
         </w:rPr>
@@ -5204,28 +4691,21 @@
     </w:p>
     <w:p>
       <w:pPr>
-        <w:spacing w:before="100" w:beforeAutospacing="1" w:after="100" w:afterAutospacing="1" w:line="240" w:lineRule="auto"/>
-        <w:outlineLvl w:val="2"/>
-        <w:rPr>
-          <w:rFonts w:ascii="Times New Roman" w:eastAsia="Times New Roman" w:hAnsi="Times New Roman" w:cs="Times New Roman"/>
-          <w:bCs/>
-          <w:sz w:val="27"/>
-          <w:szCs w:val="27"/>
-          <w:lang w:eastAsia="en-AU"/>
-        </w:rPr>
-      </w:pPr>
-      <w:bookmarkStart w:id="16" w:name="_Toc427996386"/>
-      <w:r>
-        <w:rPr>
-          <w:rFonts w:ascii="Times New Roman" w:eastAsia="Times New Roman" w:hAnsi="Times New Roman" w:cs="Times New Roman"/>
-          <w:bCs/>
-          <w:sz w:val="27"/>
-          <w:szCs w:val="27"/>
+        <w:pStyle w:val="Heading2"/>
+        <w:rPr>
+          <w:rFonts w:eastAsia="Times New Roman"/>
+          <w:lang w:eastAsia="en-AU"/>
+        </w:rPr>
+      </w:pPr>
+      <w:bookmarkStart w:id="15" w:name="_Toc427996386"/>
+      <w:r>
+        <w:rPr>
+          <w:rFonts w:eastAsia="Times New Roman"/>
           <w:lang w:eastAsia="en-AU"/>
         </w:rPr>
         <w:t>How to use</w:t>
       </w:r>
-      <w:bookmarkEnd w:id="16"/>
+      <w:bookmarkEnd w:id="15"/>
     </w:p>
     <w:p>
       <w:pPr>
@@ -5484,7 +4964,7 @@
           <w:lang w:eastAsia="en-AU"/>
         </w:rPr>
       </w:pPr>
-      <w:bookmarkStart w:id="17" w:name="_Toc427996387"/>
+      <w:bookmarkStart w:id="16" w:name="_Toc427996387"/>
       <w:r>
         <w:rPr>
           <w:rFonts w:eastAsia="Times New Roman"/>
@@ -5494,9 +4974,7 @@
         <w:lastRenderedPageBreak/>
         <w:t>Plant 24H</w:t>
       </w:r>
-      <w:bookmarkStart w:id="18" w:name="_GoBack"/>
-      <w:bookmarkEnd w:id="17"/>
-      <w:bookmarkEnd w:id="18"/>
+      <w:bookmarkEnd w:id="16"/>
     </w:p>
     <w:p>
       <w:pPr>
@@ -5568,6 +5046,29 @@
     </w:p>
     <w:p>
       <w:pPr>
+        <w:pStyle w:val="Heading2"/>
+        <w:rPr>
+          <w:rFonts w:eastAsia="Times New Roman"/>
+          <w:lang w:eastAsia="en-AU"/>
+        </w:rPr>
+      </w:pPr>
+      <w:r>
+        <w:rPr>
+          <w:rFonts w:eastAsia="Times New Roman"/>
+          <w:lang w:eastAsia="en-AU"/>
+        </w:rPr>
+        <w:t>D</w:t>
+      </w:r>
+      <w:r>
+        <w:rPr>
+          <w:rFonts w:eastAsia="Times New Roman"/>
+          <w:lang w:eastAsia="en-AU"/>
+        </w:rPr>
+        <w:t>escription</w:t>
+      </w:r>
+    </w:p>
+    <w:p>
+      <w:pPr>
         <w:spacing w:before="100" w:beforeAutospacing="1" w:after="100" w:afterAutospacing="1" w:line="240" w:lineRule="auto"/>
         <w:rPr>
           <w:rFonts w:ascii="Times New Roman" w:eastAsia="Times New Roman" w:hAnsi="Times New Roman" w:cs="Times New Roman"/>
@@ -5592,7 +5093,16 @@
           <w:szCs w:val="24"/>
           <w:lang w:eastAsia="en-AU"/>
         </w:rPr>
-        <w:t>plants to grow 24 Hours a day. In the base game plants will rest at night time and stop growing, regardless of the light levels. This removed that restriction so plants will keep growing, if all the other conditions such as light are still met.</w:t>
+        <w:t>plants to grow 24 Hours a day. In the base game plants will rest at night time and stop growing, regardless of the light levels. This removed that restriction so plants will keep growing, if all the other conditi</w:t>
+      </w:r>
+      <w:r>
+        <w:rPr>
+          <w:rFonts w:ascii="Times New Roman" w:eastAsia="Times New Roman" w:hAnsi="Times New Roman" w:cs="Times New Roman"/>
+          <w:sz w:val="24"/>
+          <w:szCs w:val="24"/>
+          <w:lang w:eastAsia="en-AU"/>
+        </w:rPr>
+        <w:t>ons such as light are still met, allowing your sunlamps to effectively increase the growing speed.</w:t>
       </w:r>
     </w:p>
     <w:p>
@@ -5869,7 +5379,7 @@
           <w:lang w:eastAsia="en-AU"/>
         </w:rPr>
       </w:pPr>
-      <w:bookmarkStart w:id="19" w:name="_Toc427996388"/>
+      <w:bookmarkStart w:id="17" w:name="_Toc427996388"/>
       <w:r>
         <w:rPr>
           <w:rFonts w:eastAsia="Times New Roman"/>
@@ -5887,7 +5397,7 @@
         </w:rPr>
         <w:t xml:space="preserve"> Cycle Cooler</w:t>
       </w:r>
-      <w:bookmarkEnd w:id="19"/>
+      <w:bookmarkEnd w:id="17"/>
     </w:p>
     <w:p>
       <w:pPr>
@@ -5952,15 +5462,50 @@
     </w:p>
     <w:p>
       <w:pPr>
-        <w:rPr>
-          <w:lang w:eastAsia="en-AU"/>
-        </w:rPr>
-      </w:pPr>
-      <w:r>
-        <w:rPr>
-          <w:lang w:eastAsia="en-AU"/>
-        </w:rPr>
-        <w:t>This module changes the cooler to have a rotate option; this allows you to switch it between cooling a room and using its exhaust to warm the same room.</w:t>
+        <w:pStyle w:val="Heading2"/>
+        <w:rPr>
+          <w:rFonts w:eastAsia="Times New Roman"/>
+          <w:lang w:eastAsia="en-AU"/>
+        </w:rPr>
+      </w:pPr>
+      <w:r>
+        <w:rPr>
+          <w:rFonts w:eastAsia="Times New Roman"/>
+          <w:lang w:eastAsia="en-AU"/>
+        </w:rPr>
+        <w:t>D</w:t>
+      </w:r>
+      <w:r>
+        <w:rPr>
+          <w:rFonts w:eastAsia="Times New Roman"/>
+          <w:lang w:eastAsia="en-AU"/>
+        </w:rPr>
+        <w:t>escription</w:t>
+      </w:r>
+    </w:p>
+    <w:p>
+      <w:pPr>
+        <w:rPr>
+          <w:lang w:eastAsia="en-AU"/>
+        </w:rPr>
+      </w:pPr>
+      <w:r>
+        <w:rPr>
+          <w:lang w:eastAsia="en-AU"/>
+        </w:rPr>
+        <w:t xml:space="preserve">This module changes the cooler to have a rotate option; this allows you to switch it between cooling a room and using its </w:t>
+      </w:r>
+      <w:r>
+        <w:rPr>
+          <w:lang w:eastAsia="en-AU"/>
+        </w:rPr>
+        <w:t>output</w:t>
+      </w:r>
+      <w:r>
+        <w:rPr>
+          <w:lang w:eastAsia="en-AU"/>
+        </w:rPr>
+        <w:t xml:space="preserve"> to warm the same room.</w:t>
       </w:r>
     </w:p>
     <w:p>
@@ -5985,7 +5530,7 @@
           <w:lang w:eastAsia="en-AU"/>
         </w:rPr>
       </w:pPr>
-      <w:bookmarkStart w:id="20" w:name="_Toc427996389"/>
+      <w:bookmarkStart w:id="18" w:name="_Toc427996389"/>
       <w:r>
         <w:rPr>
           <w:rFonts w:eastAsia="Times New Roman"/>
@@ -5995,7 +5540,7 @@
         <w:lastRenderedPageBreak/>
         <w:t>ED-Shields</w:t>
       </w:r>
-      <w:bookmarkEnd w:id="20"/>
+      <w:bookmarkEnd w:id="18"/>
     </w:p>
     <w:p>
       <w:pPr>
@@ -6073,15 +5618,20 @@
           <w:lang w:eastAsia="en-AU"/>
         </w:rPr>
       </w:pPr>
-      <w:bookmarkStart w:id="21" w:name="_Toc427996390"/>
       <w:r>
         <w:rPr>
           <w:rFonts w:eastAsia="Times New Roman"/>
           <w:lang w:eastAsia="en-AU"/>
         </w:rPr>
-        <w:t>About:</w:t>
-      </w:r>
-      <w:bookmarkEnd w:id="21"/>
+        <w:t>D</w:t>
+      </w:r>
+      <w:r>
+        <w:rPr>
+          <w:rFonts w:eastAsia="Times New Roman"/>
+          <w:lang w:eastAsia="en-AU"/>
+        </w:rPr>
+        <w:t>escription</w:t>
+      </w:r>
     </w:p>
     <w:p>
       <w:pPr>
@@ -6111,7 +5661,7 @@
           <w:lang w:eastAsia="en-AU"/>
         </w:rPr>
       </w:pPr>
-      <w:bookmarkStart w:id="22" w:name="_Toc427996391"/>
+      <w:bookmarkStart w:id="19" w:name="_Toc427996391"/>
       <w:r>
         <w:rPr>
           <w:rFonts w:eastAsia="Times New Roman"/>
@@ -6119,7 +5669,7 @@
         </w:rPr>
         <w:t>How to use:</w:t>
       </w:r>
-      <w:bookmarkEnd w:id="22"/>
+      <w:bookmarkEnd w:id="19"/>
     </w:p>
     <w:p>
       <w:pPr>
@@ -6198,11 +5748,11 @@
       <w:pPr>
         <w:pStyle w:val="Heading2"/>
       </w:pPr>
-      <w:bookmarkStart w:id="23" w:name="_Toc427996392"/>
+      <w:bookmarkStart w:id="20" w:name="_Toc427996392"/>
       <w:r>
         <w:t>Details:</w:t>
       </w:r>
-      <w:bookmarkEnd w:id="23"/>
+      <w:bookmarkEnd w:id="20"/>
     </w:p>
     <w:p>
       <w:pPr>
@@ -7322,7 +6872,7 @@
           <w:rStyle w:val="Heading2Char"/>
         </w:rPr>
       </w:pPr>
-      <w:bookmarkStart w:id="24" w:name="_Toc427996393"/>
+      <w:bookmarkStart w:id="21" w:name="_Toc427996393"/>
       <w:proofErr w:type="spellStart"/>
       <w:r>
         <w:rPr>
@@ -7339,7 +6889,7 @@
         </w:rPr>
         <w:t>:</w:t>
       </w:r>
-      <w:bookmarkEnd w:id="24"/>
+      <w:bookmarkEnd w:id="21"/>
     </w:p>
     <w:p>
       <w:pPr>
@@ -7998,7 +7548,7 @@
           <w:b/>
         </w:rPr>
       </w:pPr>
-      <w:bookmarkStart w:id="25" w:name="_Toc427996394"/>
+      <w:bookmarkStart w:id="22" w:name="_Toc427996394"/>
       <w:r>
         <w:rPr>
           <w:b/>
@@ -8013,7 +7563,7 @@
         </w:rPr>
         <w:t>Stargate</w:t>
       </w:r>
-      <w:bookmarkEnd w:id="25"/>
+      <w:bookmarkEnd w:id="22"/>
       <w:proofErr w:type="spellEnd"/>
     </w:p>
     <w:p>
@@ -8076,6 +7626,29 @@
     </w:p>
     <w:p>
       <w:pPr>
+        <w:pStyle w:val="Heading2"/>
+        <w:rPr>
+          <w:rFonts w:eastAsia="Times New Roman"/>
+          <w:lang w:eastAsia="en-AU"/>
+        </w:rPr>
+      </w:pPr>
+      <w:r>
+        <w:rPr>
+          <w:rFonts w:eastAsia="Times New Roman"/>
+          <w:lang w:eastAsia="en-AU"/>
+        </w:rPr>
+        <w:t>D</w:t>
+      </w:r>
+      <w:r>
+        <w:rPr>
+          <w:rFonts w:eastAsia="Times New Roman"/>
+          <w:lang w:eastAsia="en-AU"/>
+        </w:rPr>
+        <w:t>escription</w:t>
+      </w:r>
+    </w:p>
+    <w:p>
+      <w:pPr>
         <w:pStyle w:val="NormalWeb"/>
       </w:pPr>
       <w:r>
@@ -8329,7 +7902,7 @@
           <w:b/>
         </w:rPr>
       </w:pPr>
-      <w:bookmarkStart w:id="26" w:name="_Toc427996395"/>
+      <w:bookmarkStart w:id="23" w:name="_Toc427996395"/>
       <w:r>
         <w:rPr>
           <w:b/>
@@ -8337,16 +7910,23 @@
         <w:lastRenderedPageBreak/>
         <w:t>ED-Turret Ammo</w:t>
       </w:r>
-      <w:bookmarkEnd w:id="26"/>
-    </w:p>
-    <w:p>
+      <w:bookmarkEnd w:id="23"/>
+    </w:p>
+    <w:p>
+      <w:pPr>
+        <w:pStyle w:val="Heading2"/>
+        <w:rPr>
+          <w:rFonts w:eastAsia="Times New Roman"/>
+          <w:lang w:eastAsia="en-AU"/>
+        </w:rPr>
+      </w:pPr>
       <w:r>
         <w:rPr>
           <w:noProof/>
           <w:lang w:eastAsia="en-AU"/>
         </w:rPr>
         <w:drawing>
-          <wp:inline distT="0" distB="0" distL="0" distR="0" wp14:anchorId="57B6BCB4" wp14:editId="18721891">
+          <wp:inline distT="0" distB="0" distL="0" distR="0" wp14:anchorId="332A7E7B" wp14:editId="0042FC3F">
             <wp:extent cx="5142230" cy="2047875"/>
             <wp:effectExtent l="0" t="0" r="1270" b="9525"/>
             <wp:docPr id="8" name="Picture 8" descr="https://camo.githubusercontent.com/3454efbf2709cc17ebe3b703c25463fb8caaee2d/687474703a2f2f692e696d6775722e636f6d2f75307248486c622e706e67"/>
@@ -8397,6 +7977,22 @@
       <w:r>
         <w:br/>
       </w:r>
+      <w:r>
+        <w:rPr>
+          <w:rFonts w:eastAsia="Times New Roman"/>
+          <w:lang w:eastAsia="en-AU"/>
+        </w:rPr>
+        <w:t>D</w:t>
+      </w:r>
+      <w:r>
+        <w:rPr>
+          <w:rFonts w:eastAsia="Times New Roman"/>
+          <w:lang w:eastAsia="en-AU"/>
+        </w:rPr>
+        <w:t>escription</w:t>
+      </w:r>
+    </w:p>
+    <w:p>
       <w:proofErr w:type="gramStart"/>
       <w:r>
         <w:t>Adds the requirement for the base Mortars to require Ammunition to fire.</w:t>
@@ -8420,7 +8016,7 @@
           <w:b/>
         </w:rPr>
       </w:pPr>
-      <w:bookmarkStart w:id="27" w:name="_Toc427996396"/>
+      <w:bookmarkStart w:id="24" w:name="_Toc427996396"/>
       <w:r>
         <w:rPr>
           <w:b/>
@@ -8434,17 +8030,23 @@
         </w:rPr>
         <w:t>WirelessPower</w:t>
       </w:r>
-      <w:bookmarkEnd w:id="27"/>
+      <w:bookmarkEnd w:id="24"/>
       <w:proofErr w:type="spellEnd"/>
     </w:p>
     <w:p>
+      <w:pPr>
+        <w:rPr>
+          <w:rFonts w:eastAsia="Times New Roman"/>
+          <w:lang w:eastAsia="en-AU"/>
+        </w:rPr>
+      </w:pPr>
       <w:r>
         <w:rPr>
           <w:noProof/>
           <w:lang w:eastAsia="en-AU"/>
         </w:rPr>
         <w:drawing>
-          <wp:inline distT="0" distB="0" distL="0" distR="0" wp14:anchorId="049ED55D" wp14:editId="5C6C07A2">
+          <wp:inline distT="0" distB="0" distL="0" distR="0" wp14:anchorId="54CB0510" wp14:editId="0B8E2928">
             <wp:extent cx="6486525" cy="1969770"/>
             <wp:effectExtent l="0" t="0" r="9525" b="0"/>
             <wp:docPr id="9" name="Picture 9" descr="https://camo.githubusercontent.com/9e7108095fa7ac2ed8ab7cb7e4b370121156e205/687474703a2f2f692e696d6775722e636f6d2f3373324d754f452e706e67"/>
@@ -8492,9 +8094,40 @@
           </wp:inline>
         </w:drawing>
       </w:r>
+    </w:p>
+    <w:p>
+      <w:pPr>
+        <w:pStyle w:val="Heading2"/>
+        <w:rPr>
+          <w:rFonts w:eastAsia="Times New Roman"/>
+          <w:lang w:eastAsia="en-AU"/>
+        </w:rPr>
+      </w:pPr>
+      <w:r>
+        <w:rPr>
+          <w:rFonts w:eastAsia="Times New Roman"/>
+          <w:lang w:eastAsia="en-AU"/>
+        </w:rPr>
+        <w:t>D</w:t>
+      </w:r>
+      <w:r>
+        <w:rPr>
+          <w:rFonts w:eastAsia="Times New Roman"/>
+          <w:lang w:eastAsia="en-AU"/>
+        </w:rPr>
+        <w:t>escription</w:t>
+      </w:r>
+    </w:p>
+    <w:p>
       <w:proofErr w:type="gramStart"/>
       <w:r>
-        <w:t>Allows the creation of a Wireless power grid.</w:t>
+        <w:t xml:space="preserve">Allows </w:t>
+      </w:r>
+      <w:r>
+        <w:t xml:space="preserve">for </w:t>
+      </w:r>
+      <w:r>
+        <w:t>the creation of a Wireless power grid.</w:t>
       </w:r>
       <w:proofErr w:type="gramEnd"/>
       <w:r>
@@ -8510,6 +8143,85 @@
       </w:r>
       <w:r>
         <w:t xml:space="preserve"> all receiving nodes and require you to reactivate them.</w:t>
+      </w:r>
+    </w:p>
+    <w:p>
+      <w:pPr>
+        <w:rPr>
+          <w:rFonts w:asciiTheme="majorHAnsi" w:eastAsiaTheme="majorEastAsia" w:hAnsiTheme="majorHAnsi" w:cstheme="majorBidi"/>
+          <w:b/>
+          <w:bCs/>
+          <w:color w:val="365F91" w:themeColor="accent1" w:themeShade="BF"/>
+          <w:sz w:val="28"/>
+          <w:szCs w:val="28"/>
+        </w:rPr>
+      </w:pPr>
+      <w:r>
+        <w:br w:type="page"/>
+      </w:r>
+    </w:p>
+    <w:p>
+      <w:pPr>
+        <w:pStyle w:val="Heading1"/>
+      </w:pPr>
+      <w:r>
+        <w:lastRenderedPageBreak/>
+        <w:t>WIP</w:t>
+      </w:r>
+    </w:p>
+    <w:p>
+      <w:r>
+        <w:t>This section is for work in progress, unreleased modules.</w:t>
+      </w:r>
+    </w:p>
+    <w:p>
+      <w:pPr>
+        <w:pStyle w:val="Heading2"/>
+      </w:pPr>
+      <w:bookmarkStart w:id="25" w:name="_Toc427996375"/>
+      <w:r>
+        <w:t>How to change Turrets</w:t>
+      </w:r>
+      <w:bookmarkEnd w:id="25"/>
+    </w:p>
+    <w:p>
+      <w:pPr>
+        <w:spacing w:before="100" w:beforeAutospacing="1" w:after="100" w:afterAutospacing="1" w:line="240" w:lineRule="auto"/>
+        <w:rPr>
+          <w:rFonts w:ascii="Times New Roman" w:eastAsia="Times New Roman" w:hAnsi="Times New Roman" w:cs="Times New Roman"/>
+          <w:sz w:val="24"/>
+          <w:szCs w:val="24"/>
+          <w:lang w:eastAsia="en-AU"/>
+        </w:rPr>
+      </w:pPr>
+      <w:r>
+        <w:rPr>
+          <w:rFonts w:ascii="Times New Roman" w:eastAsia="Times New Roman" w:hAnsi="Times New Roman" w:cs="Times New Roman"/>
+          <w:sz w:val="24"/>
+          <w:szCs w:val="24"/>
+          <w:lang w:eastAsia="en-AU"/>
+        </w:rPr>
+        <w:t xml:space="preserve">One of the main uses of this is to supply ammunition to </w:t>
+      </w:r>
+      <w:proofErr w:type="gramStart"/>
+      <w:r>
+        <w:rPr>
+          <w:rFonts w:ascii="Times New Roman" w:eastAsia="Times New Roman" w:hAnsi="Times New Roman" w:cs="Times New Roman"/>
+          <w:sz w:val="24"/>
+          <w:szCs w:val="24"/>
+          <w:lang w:eastAsia="en-AU"/>
+        </w:rPr>
+        <w:t>turrets,</w:t>
+      </w:r>
+      <w:proofErr w:type="gramEnd"/>
+      <w:r>
+        <w:rPr>
+          <w:rFonts w:ascii="Times New Roman" w:eastAsia="Times New Roman" w:hAnsi="Times New Roman" w:cs="Times New Roman"/>
+          <w:sz w:val="24"/>
+          <w:szCs w:val="24"/>
+          <w:lang w:eastAsia="en-AU"/>
+        </w:rPr>
+        <w:t xml:space="preserve"> this is a list of the changes that need to be made to convert a turret to using this system.</w:t>
       </w:r>
     </w:p>
     <w:p>
@@ -8540,6 +8252,730 @@
           <w:lang w:eastAsia="en-AU"/>
         </w:rPr>
       </w:pPr>
+      <w:r>
+        <w:rPr>
+          <w:rFonts w:ascii="Courier New" w:eastAsia="Times New Roman" w:hAnsi="Courier New" w:cs="Courier New"/>
+          <w:sz w:val="20"/>
+          <w:szCs w:val="20"/>
+          <w:lang w:eastAsia="en-AU"/>
+        </w:rPr>
+        <w:t>Change:</w:t>
+      </w:r>
+    </w:p>
+    <w:p>
+      <w:pPr>
+        <w:tabs>
+          <w:tab w:val="left" w:pos="916"/>
+          <w:tab w:val="left" w:pos="1832"/>
+          <w:tab w:val="left" w:pos="2748"/>
+          <w:tab w:val="left" w:pos="3664"/>
+          <w:tab w:val="left" w:pos="4580"/>
+          <w:tab w:val="left" w:pos="5496"/>
+          <w:tab w:val="left" w:pos="6412"/>
+          <w:tab w:val="left" w:pos="7328"/>
+          <w:tab w:val="left" w:pos="8244"/>
+          <w:tab w:val="left" w:pos="9160"/>
+          <w:tab w:val="left" w:pos="10076"/>
+          <w:tab w:val="left" w:pos="10992"/>
+          <w:tab w:val="left" w:pos="11908"/>
+          <w:tab w:val="left" w:pos="12824"/>
+          <w:tab w:val="left" w:pos="13740"/>
+          <w:tab w:val="left" w:pos="14656"/>
+        </w:tabs>
+        <w:spacing w:after="0" w:line="240" w:lineRule="auto"/>
+        <w:rPr>
+          <w:rFonts w:ascii="Courier New" w:eastAsia="Times New Roman" w:hAnsi="Courier New" w:cs="Courier New"/>
+          <w:sz w:val="20"/>
+          <w:szCs w:val="20"/>
+          <w:lang w:eastAsia="en-AU"/>
+        </w:rPr>
+      </w:pPr>
+      <w:r>
+        <w:rPr>
+          <w:rFonts w:ascii="Courier New" w:eastAsia="Times New Roman" w:hAnsi="Courier New" w:cs="Courier New"/>
+          <w:sz w:val="20"/>
+          <w:szCs w:val="20"/>
+          <w:lang w:eastAsia="en-AU"/>
+        </w:rPr>
+        <w:t>&lt;</w:t>
+      </w:r>
+      <w:proofErr w:type="spellStart"/>
+      <w:r>
+        <w:rPr>
+          <w:rFonts w:ascii="Courier New" w:eastAsia="Times New Roman" w:hAnsi="Courier New" w:cs="Courier New"/>
+          <w:sz w:val="20"/>
+          <w:szCs w:val="20"/>
+          <w:lang w:eastAsia="en-AU"/>
+        </w:rPr>
+        <w:t>ThingDef</w:t>
+      </w:r>
+      <w:proofErr w:type="spellEnd"/>
+      <w:r>
+        <w:rPr>
+          <w:rFonts w:ascii="Courier New" w:eastAsia="Times New Roman" w:hAnsi="Courier New" w:cs="Courier New"/>
+          <w:sz w:val="20"/>
+          <w:szCs w:val="20"/>
+          <w:lang w:eastAsia="en-AU"/>
+        </w:rPr>
+        <w:t xml:space="preserve"> Class="</w:t>
+      </w:r>
+      <w:proofErr w:type="spellStart"/>
+      <w:r>
+        <w:rPr>
+          <w:rFonts w:ascii="Courier New" w:eastAsia="Times New Roman" w:hAnsi="Courier New" w:cs="Courier New"/>
+          <w:sz w:val="20"/>
+          <w:szCs w:val="20"/>
+          <w:lang w:eastAsia="en-AU"/>
+        </w:rPr>
+        <w:t>Jaxxa_EMRG.MyThingDef</w:t>
+      </w:r>
+      <w:proofErr w:type="spellEnd"/>
+      <w:r>
+        <w:rPr>
+          <w:rFonts w:ascii="Courier New" w:eastAsia="Times New Roman" w:hAnsi="Courier New" w:cs="Courier New"/>
+          <w:sz w:val="20"/>
+          <w:szCs w:val="20"/>
+          <w:lang w:eastAsia="en-AU"/>
+        </w:rPr>
+        <w:t xml:space="preserve">" </w:t>
+      </w:r>
+      <w:proofErr w:type="spellStart"/>
+      <w:r>
+        <w:rPr>
+          <w:rFonts w:ascii="Courier New" w:eastAsia="Times New Roman" w:hAnsi="Courier New" w:cs="Courier New"/>
+          <w:sz w:val="20"/>
+          <w:szCs w:val="20"/>
+          <w:lang w:eastAsia="en-AU"/>
+        </w:rPr>
+        <w:t>ParentName</w:t>
+      </w:r>
+      <w:proofErr w:type="spellEnd"/>
+      <w:r>
+        <w:rPr>
+          <w:rFonts w:ascii="Courier New" w:eastAsia="Times New Roman" w:hAnsi="Courier New" w:cs="Courier New"/>
+          <w:sz w:val="20"/>
+          <w:szCs w:val="20"/>
+          <w:lang w:eastAsia="en-AU"/>
+        </w:rPr>
+        <w:t>="</w:t>
+      </w:r>
+      <w:proofErr w:type="spellStart"/>
+      <w:r>
+        <w:rPr>
+          <w:rFonts w:ascii="Courier New" w:eastAsia="Times New Roman" w:hAnsi="Courier New" w:cs="Courier New"/>
+          <w:sz w:val="20"/>
+          <w:szCs w:val="20"/>
+          <w:lang w:eastAsia="en-AU"/>
+        </w:rPr>
+        <w:t>BuildingBase</w:t>
+      </w:r>
+      <w:proofErr w:type="spellEnd"/>
+      <w:r>
+        <w:rPr>
+          <w:rFonts w:ascii="Courier New" w:eastAsia="Times New Roman" w:hAnsi="Courier New" w:cs="Courier New"/>
+          <w:sz w:val="20"/>
+          <w:szCs w:val="20"/>
+          <w:lang w:eastAsia="en-AU"/>
+        </w:rPr>
+        <w:t>"&gt;</w:t>
+      </w:r>
+    </w:p>
+    <w:p>
+      <w:pPr>
+        <w:tabs>
+          <w:tab w:val="left" w:pos="916"/>
+          <w:tab w:val="left" w:pos="1832"/>
+          <w:tab w:val="left" w:pos="2748"/>
+          <w:tab w:val="left" w:pos="3664"/>
+          <w:tab w:val="left" w:pos="4580"/>
+          <w:tab w:val="left" w:pos="5496"/>
+          <w:tab w:val="left" w:pos="6412"/>
+          <w:tab w:val="left" w:pos="7328"/>
+          <w:tab w:val="left" w:pos="8244"/>
+          <w:tab w:val="left" w:pos="9160"/>
+          <w:tab w:val="left" w:pos="10076"/>
+          <w:tab w:val="left" w:pos="10992"/>
+          <w:tab w:val="left" w:pos="11908"/>
+          <w:tab w:val="left" w:pos="12824"/>
+          <w:tab w:val="left" w:pos="13740"/>
+          <w:tab w:val="left" w:pos="14656"/>
+        </w:tabs>
+        <w:spacing w:after="0" w:line="240" w:lineRule="auto"/>
+        <w:rPr>
+          <w:rFonts w:ascii="Courier New" w:eastAsia="Times New Roman" w:hAnsi="Courier New" w:cs="Courier New"/>
+          <w:sz w:val="20"/>
+          <w:szCs w:val="20"/>
+          <w:lang w:eastAsia="en-AU"/>
+        </w:rPr>
+      </w:pPr>
+    </w:p>
+    <w:p>
+      <w:pPr>
+        <w:tabs>
+          <w:tab w:val="left" w:pos="916"/>
+          <w:tab w:val="left" w:pos="1832"/>
+          <w:tab w:val="left" w:pos="2748"/>
+          <w:tab w:val="left" w:pos="3664"/>
+          <w:tab w:val="left" w:pos="4580"/>
+          <w:tab w:val="left" w:pos="5496"/>
+          <w:tab w:val="left" w:pos="6412"/>
+          <w:tab w:val="left" w:pos="7328"/>
+          <w:tab w:val="left" w:pos="8244"/>
+          <w:tab w:val="left" w:pos="9160"/>
+          <w:tab w:val="left" w:pos="10076"/>
+          <w:tab w:val="left" w:pos="10992"/>
+          <w:tab w:val="left" w:pos="11908"/>
+          <w:tab w:val="left" w:pos="12824"/>
+          <w:tab w:val="left" w:pos="13740"/>
+          <w:tab w:val="left" w:pos="14656"/>
+        </w:tabs>
+        <w:spacing w:after="0" w:line="240" w:lineRule="auto"/>
+        <w:rPr>
+          <w:rFonts w:ascii="Courier New" w:eastAsia="Times New Roman" w:hAnsi="Courier New" w:cs="Courier New"/>
+          <w:sz w:val="20"/>
+          <w:szCs w:val="20"/>
+          <w:lang w:eastAsia="en-AU"/>
+        </w:rPr>
+      </w:pPr>
+      <w:r>
+        <w:rPr>
+          <w:rFonts w:ascii="Courier New" w:eastAsia="Times New Roman" w:hAnsi="Courier New" w:cs="Courier New"/>
+          <w:sz w:val="20"/>
+          <w:szCs w:val="20"/>
+          <w:lang w:eastAsia="en-AU"/>
+        </w:rPr>
+        <w:t>Add between the building tags:</w:t>
+      </w:r>
+    </w:p>
+    <w:p>
+      <w:pPr>
+        <w:tabs>
+          <w:tab w:val="left" w:pos="916"/>
+          <w:tab w:val="left" w:pos="1832"/>
+          <w:tab w:val="left" w:pos="2748"/>
+          <w:tab w:val="left" w:pos="3664"/>
+          <w:tab w:val="left" w:pos="4580"/>
+          <w:tab w:val="left" w:pos="5496"/>
+          <w:tab w:val="left" w:pos="6412"/>
+          <w:tab w:val="left" w:pos="7328"/>
+          <w:tab w:val="left" w:pos="8244"/>
+          <w:tab w:val="left" w:pos="9160"/>
+          <w:tab w:val="left" w:pos="10076"/>
+          <w:tab w:val="left" w:pos="10992"/>
+          <w:tab w:val="left" w:pos="11908"/>
+          <w:tab w:val="left" w:pos="12824"/>
+          <w:tab w:val="left" w:pos="13740"/>
+          <w:tab w:val="left" w:pos="14656"/>
+        </w:tabs>
+        <w:spacing w:after="0" w:line="240" w:lineRule="auto"/>
+        <w:rPr>
+          <w:rFonts w:ascii="Courier New" w:eastAsia="Times New Roman" w:hAnsi="Courier New" w:cs="Courier New"/>
+          <w:sz w:val="20"/>
+          <w:szCs w:val="20"/>
+          <w:lang w:eastAsia="en-AU"/>
+        </w:rPr>
+      </w:pPr>
+      <w:r>
+        <w:rPr>
+          <w:rFonts w:ascii="Courier New" w:eastAsia="Times New Roman" w:hAnsi="Courier New" w:cs="Courier New"/>
+          <w:sz w:val="20"/>
+          <w:szCs w:val="20"/>
+          <w:lang w:eastAsia="en-AU"/>
+        </w:rPr>
+        <w:t>&lt;</w:t>
+      </w:r>
+      <w:proofErr w:type="gramStart"/>
+      <w:r>
+        <w:rPr>
+          <w:rFonts w:ascii="Courier New" w:eastAsia="Times New Roman" w:hAnsi="Courier New" w:cs="Courier New"/>
+          <w:sz w:val="20"/>
+          <w:szCs w:val="20"/>
+          <w:lang w:eastAsia="en-AU"/>
+        </w:rPr>
+        <w:t>building</w:t>
+      </w:r>
+      <w:proofErr w:type="gramEnd"/>
+      <w:r>
+        <w:rPr>
+          <w:rFonts w:ascii="Courier New" w:eastAsia="Times New Roman" w:hAnsi="Courier New" w:cs="Courier New"/>
+          <w:sz w:val="20"/>
+          <w:szCs w:val="20"/>
+          <w:lang w:eastAsia="en-AU"/>
+        </w:rPr>
+        <w:t>&gt;</w:t>
+      </w:r>
+    </w:p>
+    <w:p>
+      <w:pPr>
+        <w:tabs>
+          <w:tab w:val="left" w:pos="916"/>
+          <w:tab w:val="left" w:pos="1832"/>
+          <w:tab w:val="left" w:pos="2748"/>
+          <w:tab w:val="left" w:pos="3664"/>
+          <w:tab w:val="left" w:pos="4580"/>
+          <w:tab w:val="left" w:pos="5496"/>
+          <w:tab w:val="left" w:pos="6412"/>
+          <w:tab w:val="left" w:pos="7328"/>
+          <w:tab w:val="left" w:pos="8244"/>
+          <w:tab w:val="left" w:pos="9160"/>
+          <w:tab w:val="left" w:pos="10076"/>
+          <w:tab w:val="left" w:pos="10992"/>
+          <w:tab w:val="left" w:pos="11908"/>
+          <w:tab w:val="left" w:pos="12824"/>
+          <w:tab w:val="left" w:pos="13740"/>
+          <w:tab w:val="left" w:pos="14656"/>
+        </w:tabs>
+        <w:spacing w:after="0" w:line="240" w:lineRule="auto"/>
+        <w:rPr>
+          <w:rFonts w:ascii="Courier New" w:eastAsia="Times New Roman" w:hAnsi="Courier New" w:cs="Courier New"/>
+          <w:sz w:val="20"/>
+          <w:szCs w:val="20"/>
+          <w:lang w:eastAsia="en-AU"/>
+        </w:rPr>
+      </w:pPr>
+      <w:r>
+        <w:rPr>
+          <w:rFonts w:ascii="Courier New" w:eastAsia="Times New Roman" w:hAnsi="Courier New" w:cs="Courier New"/>
+          <w:sz w:val="20"/>
+          <w:szCs w:val="20"/>
+          <w:lang w:eastAsia="en-AU"/>
+        </w:rPr>
+        <w:t>&lt;</w:t>
+      </w:r>
+      <w:proofErr w:type="spellStart"/>
+      <w:proofErr w:type="gramStart"/>
+      <w:r>
+        <w:rPr>
+          <w:rFonts w:ascii="Courier New" w:eastAsia="Times New Roman" w:hAnsi="Courier New" w:cs="Courier New"/>
+          <w:sz w:val="20"/>
+          <w:szCs w:val="20"/>
+          <w:lang w:eastAsia="en-AU"/>
+        </w:rPr>
+        <w:t>wantsHopperAdjacent</w:t>
+      </w:r>
+      <w:proofErr w:type="spellEnd"/>
+      <w:r>
+        <w:rPr>
+          <w:rFonts w:ascii="Courier New" w:eastAsia="Times New Roman" w:hAnsi="Courier New" w:cs="Courier New"/>
+          <w:sz w:val="20"/>
+          <w:szCs w:val="20"/>
+          <w:lang w:eastAsia="en-AU"/>
+        </w:rPr>
+        <w:t>&gt;</w:t>
+      </w:r>
+      <w:proofErr w:type="gramEnd"/>
+      <w:r>
+        <w:rPr>
+          <w:rFonts w:ascii="Courier New" w:eastAsia="Times New Roman" w:hAnsi="Courier New" w:cs="Courier New"/>
+          <w:sz w:val="20"/>
+          <w:szCs w:val="20"/>
+          <w:lang w:eastAsia="en-AU"/>
+        </w:rPr>
+        <w:t>true&lt;/</w:t>
+      </w:r>
+      <w:proofErr w:type="spellStart"/>
+      <w:r>
+        <w:rPr>
+          <w:rFonts w:ascii="Courier New" w:eastAsia="Times New Roman" w:hAnsi="Courier New" w:cs="Courier New"/>
+          <w:sz w:val="20"/>
+          <w:szCs w:val="20"/>
+          <w:lang w:eastAsia="en-AU"/>
+        </w:rPr>
+        <w:t>wantsHopperAdjacent</w:t>
+      </w:r>
+      <w:proofErr w:type="spellEnd"/>
+      <w:r>
+        <w:rPr>
+          <w:rFonts w:ascii="Courier New" w:eastAsia="Times New Roman" w:hAnsi="Courier New" w:cs="Courier New"/>
+          <w:sz w:val="20"/>
+          <w:szCs w:val="20"/>
+          <w:lang w:eastAsia="en-AU"/>
+        </w:rPr>
+        <w:t>&gt;</w:t>
+      </w:r>
+    </w:p>
+    <w:p>
+      <w:pPr>
+        <w:tabs>
+          <w:tab w:val="left" w:pos="916"/>
+          <w:tab w:val="left" w:pos="1832"/>
+          <w:tab w:val="left" w:pos="2748"/>
+          <w:tab w:val="left" w:pos="3664"/>
+          <w:tab w:val="left" w:pos="4580"/>
+          <w:tab w:val="left" w:pos="5496"/>
+          <w:tab w:val="left" w:pos="6412"/>
+          <w:tab w:val="left" w:pos="7328"/>
+          <w:tab w:val="left" w:pos="8244"/>
+          <w:tab w:val="left" w:pos="9160"/>
+          <w:tab w:val="left" w:pos="10076"/>
+          <w:tab w:val="left" w:pos="10992"/>
+          <w:tab w:val="left" w:pos="11908"/>
+          <w:tab w:val="left" w:pos="12824"/>
+          <w:tab w:val="left" w:pos="13740"/>
+          <w:tab w:val="left" w:pos="14656"/>
+        </w:tabs>
+        <w:spacing w:after="0" w:line="240" w:lineRule="auto"/>
+        <w:rPr>
+          <w:rFonts w:ascii="Courier New" w:eastAsia="Times New Roman" w:hAnsi="Courier New" w:cs="Courier New"/>
+          <w:sz w:val="20"/>
+          <w:szCs w:val="20"/>
+          <w:lang w:eastAsia="en-AU"/>
+        </w:rPr>
+      </w:pPr>
+      <w:r>
+        <w:rPr>
+          <w:rFonts w:ascii="Courier New" w:eastAsia="Times New Roman" w:hAnsi="Courier New" w:cs="Courier New"/>
+          <w:sz w:val="20"/>
+          <w:szCs w:val="20"/>
+          <w:lang w:eastAsia="en-AU"/>
+        </w:rPr>
+        <w:t>&lt;/building&gt;</w:t>
+      </w:r>
+    </w:p>
+    <w:p>
+      <w:pPr>
+        <w:tabs>
+          <w:tab w:val="left" w:pos="916"/>
+          <w:tab w:val="left" w:pos="1832"/>
+          <w:tab w:val="left" w:pos="2748"/>
+          <w:tab w:val="left" w:pos="3664"/>
+          <w:tab w:val="left" w:pos="4580"/>
+          <w:tab w:val="left" w:pos="5496"/>
+          <w:tab w:val="left" w:pos="6412"/>
+          <w:tab w:val="left" w:pos="7328"/>
+          <w:tab w:val="left" w:pos="8244"/>
+          <w:tab w:val="left" w:pos="9160"/>
+          <w:tab w:val="left" w:pos="10076"/>
+          <w:tab w:val="left" w:pos="10992"/>
+          <w:tab w:val="left" w:pos="11908"/>
+          <w:tab w:val="left" w:pos="12824"/>
+          <w:tab w:val="left" w:pos="13740"/>
+          <w:tab w:val="left" w:pos="14656"/>
+        </w:tabs>
+        <w:spacing w:after="0" w:line="240" w:lineRule="auto"/>
+        <w:rPr>
+          <w:rFonts w:ascii="Courier New" w:eastAsia="Times New Roman" w:hAnsi="Courier New" w:cs="Courier New"/>
+          <w:sz w:val="20"/>
+          <w:szCs w:val="20"/>
+          <w:lang w:eastAsia="en-AU"/>
+        </w:rPr>
+      </w:pPr>
+    </w:p>
+    <w:p>
+      <w:pPr>
+        <w:tabs>
+          <w:tab w:val="left" w:pos="916"/>
+          <w:tab w:val="left" w:pos="1832"/>
+          <w:tab w:val="left" w:pos="2748"/>
+          <w:tab w:val="left" w:pos="3664"/>
+          <w:tab w:val="left" w:pos="4580"/>
+          <w:tab w:val="left" w:pos="5496"/>
+          <w:tab w:val="left" w:pos="6412"/>
+          <w:tab w:val="left" w:pos="7328"/>
+          <w:tab w:val="left" w:pos="8244"/>
+          <w:tab w:val="left" w:pos="9160"/>
+          <w:tab w:val="left" w:pos="10076"/>
+          <w:tab w:val="left" w:pos="10992"/>
+          <w:tab w:val="left" w:pos="11908"/>
+          <w:tab w:val="left" w:pos="12824"/>
+          <w:tab w:val="left" w:pos="13740"/>
+          <w:tab w:val="left" w:pos="14656"/>
+        </w:tabs>
+        <w:spacing w:after="0" w:line="240" w:lineRule="auto"/>
+        <w:rPr>
+          <w:rFonts w:ascii="Courier New" w:eastAsia="Times New Roman" w:hAnsi="Courier New" w:cs="Courier New"/>
+          <w:sz w:val="20"/>
+          <w:szCs w:val="20"/>
+          <w:lang w:eastAsia="en-AU"/>
+        </w:rPr>
+      </w:pPr>
+      <w:r>
+        <w:rPr>
+          <w:rFonts w:ascii="Courier New" w:eastAsia="Times New Roman" w:hAnsi="Courier New" w:cs="Courier New"/>
+          <w:sz w:val="20"/>
+          <w:szCs w:val="20"/>
+          <w:lang w:eastAsia="en-AU"/>
+        </w:rPr>
+        <w:t>Add Tags:</w:t>
+      </w:r>
+    </w:p>
+    <w:p>
+      <w:pPr>
+        <w:tabs>
+          <w:tab w:val="left" w:pos="916"/>
+          <w:tab w:val="left" w:pos="1832"/>
+          <w:tab w:val="left" w:pos="2748"/>
+          <w:tab w:val="left" w:pos="3664"/>
+          <w:tab w:val="left" w:pos="4580"/>
+          <w:tab w:val="left" w:pos="5496"/>
+          <w:tab w:val="left" w:pos="6412"/>
+          <w:tab w:val="left" w:pos="7328"/>
+          <w:tab w:val="left" w:pos="8244"/>
+          <w:tab w:val="left" w:pos="9160"/>
+          <w:tab w:val="left" w:pos="10076"/>
+          <w:tab w:val="left" w:pos="10992"/>
+          <w:tab w:val="left" w:pos="11908"/>
+          <w:tab w:val="left" w:pos="12824"/>
+          <w:tab w:val="left" w:pos="13740"/>
+          <w:tab w:val="left" w:pos="14656"/>
+        </w:tabs>
+        <w:spacing w:after="0" w:line="240" w:lineRule="auto"/>
+        <w:rPr>
+          <w:rFonts w:ascii="Courier New" w:eastAsia="Times New Roman" w:hAnsi="Courier New" w:cs="Courier New"/>
+          <w:sz w:val="20"/>
+          <w:szCs w:val="20"/>
+          <w:lang w:eastAsia="en-AU"/>
+        </w:rPr>
+      </w:pPr>
+      <w:r>
+        <w:rPr>
+          <w:rFonts w:ascii="Courier New" w:eastAsia="Times New Roman" w:hAnsi="Courier New" w:cs="Courier New"/>
+          <w:sz w:val="20"/>
+          <w:szCs w:val="20"/>
+          <w:lang w:eastAsia="en-AU"/>
+        </w:rPr>
+        <w:t>&lt;</w:t>
+      </w:r>
+      <w:proofErr w:type="spellStart"/>
+      <w:proofErr w:type="gramStart"/>
+      <w:r>
+        <w:rPr>
+          <w:rFonts w:ascii="Courier New" w:eastAsia="Times New Roman" w:hAnsi="Courier New" w:cs="Courier New"/>
+          <w:sz w:val="20"/>
+          <w:szCs w:val="20"/>
+          <w:lang w:eastAsia="en-AU"/>
+        </w:rPr>
+        <w:t>ammoAmmount</w:t>
+      </w:r>
+      <w:proofErr w:type="spellEnd"/>
+      <w:r>
+        <w:rPr>
+          <w:rFonts w:ascii="Courier New" w:eastAsia="Times New Roman" w:hAnsi="Courier New" w:cs="Courier New"/>
+          <w:sz w:val="20"/>
+          <w:szCs w:val="20"/>
+          <w:lang w:eastAsia="en-AU"/>
+        </w:rPr>
+        <w:t>&gt;</w:t>
+      </w:r>
+      <w:proofErr w:type="gramEnd"/>
+      <w:r>
+        <w:rPr>
+          <w:rFonts w:ascii="Courier New" w:eastAsia="Times New Roman" w:hAnsi="Courier New" w:cs="Courier New"/>
+          <w:sz w:val="20"/>
+          <w:szCs w:val="20"/>
+          <w:lang w:eastAsia="en-AU"/>
+        </w:rPr>
+        <w:t>5&lt;/</w:t>
+      </w:r>
+      <w:proofErr w:type="spellStart"/>
+      <w:r>
+        <w:rPr>
+          <w:rFonts w:ascii="Courier New" w:eastAsia="Times New Roman" w:hAnsi="Courier New" w:cs="Courier New"/>
+          <w:sz w:val="20"/>
+          <w:szCs w:val="20"/>
+          <w:lang w:eastAsia="en-AU"/>
+        </w:rPr>
+        <w:t>ammoAmmount</w:t>
+      </w:r>
+      <w:proofErr w:type="spellEnd"/>
+      <w:r>
+        <w:rPr>
+          <w:rFonts w:ascii="Courier New" w:eastAsia="Times New Roman" w:hAnsi="Courier New" w:cs="Courier New"/>
+          <w:sz w:val="20"/>
+          <w:szCs w:val="20"/>
+          <w:lang w:eastAsia="en-AU"/>
+        </w:rPr>
+        <w:t>&gt;</w:t>
+      </w:r>
+    </w:p>
+    <w:p>
+      <w:pPr>
+        <w:tabs>
+          <w:tab w:val="left" w:pos="916"/>
+          <w:tab w:val="left" w:pos="1832"/>
+          <w:tab w:val="left" w:pos="2748"/>
+          <w:tab w:val="left" w:pos="3664"/>
+          <w:tab w:val="left" w:pos="4580"/>
+          <w:tab w:val="left" w:pos="5496"/>
+          <w:tab w:val="left" w:pos="6412"/>
+          <w:tab w:val="left" w:pos="7328"/>
+          <w:tab w:val="left" w:pos="8244"/>
+          <w:tab w:val="left" w:pos="9160"/>
+          <w:tab w:val="left" w:pos="10076"/>
+          <w:tab w:val="left" w:pos="10992"/>
+          <w:tab w:val="left" w:pos="11908"/>
+          <w:tab w:val="left" w:pos="12824"/>
+          <w:tab w:val="left" w:pos="13740"/>
+          <w:tab w:val="left" w:pos="14656"/>
+        </w:tabs>
+        <w:spacing w:after="0" w:line="240" w:lineRule="auto"/>
+        <w:rPr>
+          <w:rFonts w:ascii="Courier New" w:eastAsia="Times New Roman" w:hAnsi="Courier New" w:cs="Courier New"/>
+          <w:sz w:val="20"/>
+          <w:szCs w:val="20"/>
+          <w:lang w:eastAsia="en-AU"/>
+        </w:rPr>
+      </w:pPr>
+      <w:r>
+        <w:rPr>
+          <w:rFonts w:ascii="Courier New" w:eastAsia="Times New Roman" w:hAnsi="Courier New" w:cs="Courier New"/>
+          <w:sz w:val="20"/>
+          <w:szCs w:val="20"/>
+          <w:lang w:eastAsia="en-AU"/>
+        </w:rPr>
+        <w:t>&lt;</w:t>
+      </w:r>
+      <w:proofErr w:type="spellStart"/>
+      <w:proofErr w:type="gramStart"/>
+      <w:r>
+        <w:rPr>
+          <w:rFonts w:ascii="Courier New" w:eastAsia="Times New Roman" w:hAnsi="Courier New" w:cs="Courier New"/>
+          <w:sz w:val="20"/>
+          <w:szCs w:val="20"/>
+          <w:lang w:eastAsia="en-AU"/>
+        </w:rPr>
+        <w:t>ammoType</w:t>
+      </w:r>
+      <w:proofErr w:type="spellEnd"/>
+      <w:r>
+        <w:rPr>
+          <w:rFonts w:ascii="Courier New" w:eastAsia="Times New Roman" w:hAnsi="Courier New" w:cs="Courier New"/>
+          <w:sz w:val="20"/>
+          <w:szCs w:val="20"/>
+          <w:lang w:eastAsia="en-AU"/>
+        </w:rPr>
+        <w:t>&gt;</w:t>
+      </w:r>
+      <w:proofErr w:type="gramEnd"/>
+      <w:r>
+        <w:rPr>
+          <w:rFonts w:ascii="Courier New" w:eastAsia="Times New Roman" w:hAnsi="Courier New" w:cs="Courier New"/>
+          <w:sz w:val="20"/>
+          <w:szCs w:val="20"/>
+          <w:lang w:eastAsia="en-AU"/>
+        </w:rPr>
+        <w:t>Missiles&lt;/</w:t>
+      </w:r>
+      <w:proofErr w:type="spellStart"/>
+      <w:r>
+        <w:rPr>
+          <w:rFonts w:ascii="Courier New" w:eastAsia="Times New Roman" w:hAnsi="Courier New" w:cs="Courier New"/>
+          <w:sz w:val="20"/>
+          <w:szCs w:val="20"/>
+          <w:lang w:eastAsia="en-AU"/>
+        </w:rPr>
+        <w:t>ammoType</w:t>
+      </w:r>
+      <w:proofErr w:type="spellEnd"/>
+      <w:r>
+        <w:rPr>
+          <w:rFonts w:ascii="Courier New" w:eastAsia="Times New Roman" w:hAnsi="Courier New" w:cs="Courier New"/>
+          <w:sz w:val="20"/>
+          <w:szCs w:val="20"/>
+          <w:lang w:eastAsia="en-AU"/>
+        </w:rPr>
+        <w:t>&gt;</w:t>
+      </w:r>
+    </w:p>
+    <w:p>
+      <w:pPr>
+        <w:tabs>
+          <w:tab w:val="left" w:pos="916"/>
+          <w:tab w:val="left" w:pos="1832"/>
+          <w:tab w:val="left" w:pos="2748"/>
+          <w:tab w:val="left" w:pos="3664"/>
+          <w:tab w:val="left" w:pos="4580"/>
+          <w:tab w:val="left" w:pos="5496"/>
+          <w:tab w:val="left" w:pos="6412"/>
+          <w:tab w:val="left" w:pos="7328"/>
+          <w:tab w:val="left" w:pos="8244"/>
+          <w:tab w:val="left" w:pos="9160"/>
+          <w:tab w:val="left" w:pos="10076"/>
+          <w:tab w:val="left" w:pos="10992"/>
+          <w:tab w:val="left" w:pos="11908"/>
+          <w:tab w:val="left" w:pos="12824"/>
+          <w:tab w:val="left" w:pos="13740"/>
+          <w:tab w:val="left" w:pos="14656"/>
+        </w:tabs>
+        <w:spacing w:after="0" w:line="240" w:lineRule="auto"/>
+        <w:rPr>
+          <w:rFonts w:ascii="Courier New" w:eastAsia="Times New Roman" w:hAnsi="Courier New" w:cs="Courier New"/>
+          <w:sz w:val="20"/>
+          <w:szCs w:val="20"/>
+          <w:lang w:eastAsia="en-AU"/>
+        </w:rPr>
+      </w:pPr>
+      <w:r>
+        <w:rPr>
+          <w:rFonts w:ascii="Courier New" w:eastAsia="Times New Roman" w:hAnsi="Courier New" w:cs="Courier New"/>
+          <w:sz w:val="20"/>
+          <w:szCs w:val="20"/>
+          <w:lang w:eastAsia="en-AU"/>
+        </w:rPr>
+        <w:t>&lt;</w:t>
+      </w:r>
+      <w:proofErr w:type="spellStart"/>
+      <w:proofErr w:type="gramStart"/>
+      <w:r>
+        <w:rPr>
+          <w:rFonts w:ascii="Courier New" w:eastAsia="Times New Roman" w:hAnsi="Courier New" w:cs="Courier New"/>
+          <w:sz w:val="20"/>
+          <w:szCs w:val="20"/>
+          <w:lang w:eastAsia="en-AU"/>
+        </w:rPr>
+        <w:t>thingClass</w:t>
+      </w:r>
+      <w:proofErr w:type="spellEnd"/>
+      <w:r>
+        <w:rPr>
+          <w:rFonts w:ascii="Courier New" w:eastAsia="Times New Roman" w:hAnsi="Courier New" w:cs="Courier New"/>
+          <w:sz w:val="20"/>
+          <w:szCs w:val="20"/>
+          <w:lang w:eastAsia="en-AU"/>
+        </w:rPr>
+        <w:t>&gt;</w:t>
+      </w:r>
+      <w:proofErr w:type="spellStart"/>
+      <w:proofErr w:type="gramEnd"/>
+      <w:r>
+        <w:rPr>
+          <w:rFonts w:ascii="Courier New" w:eastAsia="Times New Roman" w:hAnsi="Courier New" w:cs="Courier New"/>
+          <w:sz w:val="20"/>
+          <w:szCs w:val="20"/>
+          <w:lang w:eastAsia="en-AU"/>
+        </w:rPr>
+        <w:t>Jaxxa_EMRG.Building_TurretGun_Ammo</w:t>
+      </w:r>
+      <w:proofErr w:type="spellEnd"/>
+      <w:r>
+        <w:rPr>
+          <w:rFonts w:ascii="Courier New" w:eastAsia="Times New Roman" w:hAnsi="Courier New" w:cs="Courier New"/>
+          <w:sz w:val="20"/>
+          <w:szCs w:val="20"/>
+          <w:lang w:eastAsia="en-AU"/>
+        </w:rPr>
+        <w:t>&lt;/</w:t>
+      </w:r>
+      <w:proofErr w:type="spellStart"/>
+      <w:r>
+        <w:rPr>
+          <w:rFonts w:ascii="Courier New" w:eastAsia="Times New Roman" w:hAnsi="Courier New" w:cs="Courier New"/>
+          <w:sz w:val="20"/>
+          <w:szCs w:val="20"/>
+          <w:lang w:eastAsia="en-AU"/>
+        </w:rPr>
+        <w:t>thingClass</w:t>
+      </w:r>
+      <w:proofErr w:type="spellEnd"/>
+      <w:r>
+        <w:rPr>
+          <w:rFonts w:ascii="Courier New" w:eastAsia="Times New Roman" w:hAnsi="Courier New" w:cs="Courier New"/>
+          <w:sz w:val="20"/>
+          <w:szCs w:val="20"/>
+          <w:lang w:eastAsia="en-AU"/>
+        </w:rPr>
+        <w:t>&gt;</w:t>
+      </w:r>
     </w:p>
     <w:p>
       <w:pPr>
@@ -8553,6 +8989,227 @@
         </w:rPr>
         <w:br w:type="page"/>
       </w:r>
+    </w:p>
+    <w:p>
+      <w:pPr>
+        <w:pStyle w:val="Heading1"/>
+        <w:rPr>
+          <w:lang w:eastAsia="en-AU"/>
+        </w:rPr>
+      </w:pPr>
+      <w:r>
+        <w:rPr>
+          <w:lang w:eastAsia="en-AU"/>
+        </w:rPr>
+        <w:lastRenderedPageBreak/>
+        <w:t>History</w:t>
+      </w:r>
+    </w:p>
+    <w:p>
+      <w:pPr>
+        <w:rPr>
+          <w:lang w:eastAsia="en-AU"/>
+        </w:rPr>
+      </w:pPr>
+      <w:r>
+        <w:rPr>
+          <w:lang w:eastAsia="en-AU"/>
+        </w:rPr>
+        <w:t>This is just a bit on information about the history of some of the various stages that this mod has gone through.</w:t>
+      </w:r>
+      <w:r>
+        <w:rPr>
+          <w:lang w:eastAsia="en-AU"/>
+        </w:rPr>
+        <w:t xml:space="preserve"> Originally </w:t>
+      </w:r>
+      <w:bookmarkStart w:id="26" w:name="_GoBack"/>
+      <w:bookmarkEnd w:id="26"/>
+    </w:p>
+    <w:p>
+      <w:pPr>
+        <w:rPr>
+          <w:lang w:eastAsia="en-AU"/>
+        </w:rPr>
+      </w:pPr>
+    </w:p>
+    <w:p>
+      <w:pPr>
+        <w:rPr>
+          <w:lang w:eastAsia="en-AU"/>
+        </w:rPr>
+      </w:pPr>
+      <w:r>
+        <w:rPr>
+          <w:lang w:eastAsia="en-AU"/>
+        </w:rPr>
+        <w:t xml:space="preserve">    * Shields (Darker)</w:t>
+      </w:r>
+    </w:p>
+    <w:p>
+      <w:pPr>
+        <w:rPr>
+          <w:lang w:eastAsia="en-AU"/>
+        </w:rPr>
+      </w:pPr>
+      <w:r>
+        <w:rPr>
+          <w:lang w:eastAsia="en-AU"/>
+        </w:rPr>
+        <w:t xml:space="preserve">      * https://ludeon.com/forums/index.php?topic=2677.0</w:t>
+      </w:r>
+    </w:p>
+    <w:p>
+      <w:pPr>
+        <w:rPr>
+          <w:lang w:eastAsia="en-AU"/>
+        </w:rPr>
+      </w:pPr>
+      <w:r>
+        <w:rPr>
+          <w:lang w:eastAsia="en-AU"/>
+        </w:rPr>
+        <w:t xml:space="preserve">    * </w:t>
+      </w:r>
+      <w:proofErr w:type="spellStart"/>
+      <w:r>
+        <w:rPr>
+          <w:lang w:eastAsia="en-AU"/>
+        </w:rPr>
+        <w:t>Jaxxa</w:t>
+      </w:r>
+      <w:proofErr w:type="spellEnd"/>
+      <w:r>
+        <w:rPr>
+          <w:lang w:eastAsia="en-AU"/>
+        </w:rPr>
+        <w:t xml:space="preserve"> Shields</w:t>
+      </w:r>
+    </w:p>
+    <w:p>
+      <w:pPr>
+        <w:rPr>
+          <w:lang w:eastAsia="en-AU"/>
+        </w:rPr>
+      </w:pPr>
+      <w:r>
+        <w:rPr>
+          <w:lang w:eastAsia="en-AU"/>
+        </w:rPr>
+        <w:t xml:space="preserve">      * https://ludeon.com/forums/index.php?topic=4701.0</w:t>
+      </w:r>
+    </w:p>
+    <w:p>
+      <w:pPr>
+        <w:rPr>
+          <w:lang w:eastAsia="en-AU"/>
+        </w:rPr>
+      </w:pPr>
+      <w:r>
+        <w:rPr>
+          <w:lang w:eastAsia="en-AU"/>
+        </w:rPr>
+        <w:t xml:space="preserve">    * Enhanced Defence</w:t>
+      </w:r>
+    </w:p>
+    <w:p>
+      <w:pPr>
+        <w:rPr>
+          <w:lang w:eastAsia="en-AU"/>
+        </w:rPr>
+      </w:pPr>
+      <w:r>
+        <w:rPr>
+          <w:lang w:eastAsia="en-AU"/>
+        </w:rPr>
+        <w:t xml:space="preserve">      * https://ludeon.com/forums/index.php?topic=6636.0</w:t>
+      </w:r>
+    </w:p>
+    <w:p>
+      <w:pPr>
+        <w:rPr>
+          <w:rFonts w:asciiTheme="majorHAnsi" w:eastAsiaTheme="majorEastAsia" w:hAnsiTheme="majorHAnsi" w:cstheme="majorBidi"/>
+          <w:b/>
+          <w:bCs/>
+          <w:color w:val="365F91" w:themeColor="accent1" w:themeShade="BF"/>
+          <w:sz w:val="28"/>
+          <w:szCs w:val="28"/>
+          <w:lang w:eastAsia="en-AU"/>
+        </w:rPr>
+      </w:pPr>
+      <w:r>
+        <w:rPr>
+          <w:lang w:eastAsia="en-AU"/>
+        </w:rPr>
+        <w:t xml:space="preserve">    * Enhanced Development</w:t>
+      </w:r>
+      <w:r>
+        <w:rPr>
+          <w:lang w:eastAsia="en-AU"/>
+        </w:rPr>
+        <w:br w:type="page"/>
+      </w:r>
+    </w:p>
+    <w:p>
+      <w:pPr>
+        <w:pStyle w:val="Heading1"/>
+        <w:rPr>
+          <w:lang w:eastAsia="en-AU"/>
+        </w:rPr>
+      </w:pPr>
+      <w:r>
+        <w:rPr>
+          <w:lang w:eastAsia="en-AU"/>
+        </w:rPr>
+        <w:lastRenderedPageBreak/>
+        <w:t>Credits</w:t>
+      </w:r>
+    </w:p>
+    <w:p>
+      <w:pPr>
+        <w:rPr>
+          <w:lang w:eastAsia="en-AU"/>
+        </w:rPr>
+      </w:pPr>
+      <w:r>
+        <w:rPr>
+          <w:lang w:eastAsia="en-AU"/>
+        </w:rPr>
+        <w:t xml:space="preserve">A large number of people in the </w:t>
+      </w:r>
+      <w:proofErr w:type="spellStart"/>
+      <w:r>
+        <w:rPr>
+          <w:lang w:eastAsia="en-AU"/>
+        </w:rPr>
+        <w:t>Rimworld</w:t>
+      </w:r>
+      <w:proofErr w:type="spellEnd"/>
+      <w:r>
+        <w:rPr>
+          <w:lang w:eastAsia="en-AU"/>
+        </w:rPr>
+        <w:t xml:space="preserve"> community have helped me out along the way of making this mod. Please view the most up-to-date credits inside “</w:t>
+      </w:r>
+      <w:r>
+        <w:rPr>
+          <w:lang w:eastAsia="en-AU"/>
+        </w:rPr>
+        <w:t>README</w:t>
+      </w:r>
+      <w:r>
+        <w:rPr>
+          <w:lang w:eastAsia="en-AU"/>
+        </w:rPr>
+        <w:t>.md” file included in the download.</w:t>
+      </w:r>
+    </w:p>
+    <w:p>
+      <w:pPr>
+        <w:rPr>
+          <w:lang w:eastAsia="en-AU"/>
+        </w:rPr>
+      </w:pPr>
     </w:p>
     <w:sectPr>
       <w:footerReference w:type="default" r:id="rId24"/>
@@ -8663,7 +9320,7 @@
               <w:bCs/>
               <w:noProof/>
             </w:rPr>
-            <w:t>13</w:t>
+            <w:t>21</w:t>
           </w:r>
           <w:r>
             <w:rPr>
@@ -11002,7 +11659,7 @@
 </file>
 
 <file path=customXml/itemProps1.xml><?xml version="1.0" encoding="utf-8"?>
-<ds:datastoreItem xmlns:ds="http://schemas.openxmlformats.org/officeDocument/2006/customXml" ds:itemID="{FF64B816-F2D8-48B4-BE27-4AB486024BC0}">
+<ds:datastoreItem xmlns:ds="http://schemas.openxmlformats.org/officeDocument/2006/customXml" ds:itemID="{93A5AA94-5789-44C1-83E4-3FDBF4DC355B}">
   <ds:schemaRefs>
     <ds:schemaRef ds:uri="http://schemas.openxmlformats.org/officeDocument/2006/bibliography"/>
   </ds:schemaRefs>

</xml_diff>